<commit_message>
Command Design Pattern added
</commit_message>
<xml_diff>
--- a/Design Patterns/Behavioral Patterns/Command Design Pattern.docx
+++ b/Design Patterns/Behavioral Patterns/Command Design Pattern.docx
@@ -26,29 +26,34 @@
           <w:sz w:val="30"/>
           <w:szCs w:val="30"/>
         </w:rPr>
-        <w:t>Command Design Pattern [Layman’s View]</w:t>
-      </w:r>
-      <w:r>
-        <w:rPr>
-          <w:rFonts w:ascii="Segoe UI" w:hAnsi="Segoe UI" w:cs="Segoe UI"/>
-          <w:color w:val="F9F9F9"/>
-          <w:sz w:val="30"/>
-          <w:szCs w:val="30"/>
-        </w:rPr>
-        <w:t xml:space="preserve"> </w:t>
-      </w:r>
-    </w:p>
-    <w:p>
-      <w:pPr>
-        <w:rPr>
-          <w:rFonts w:asciiTheme="minorHAnsi" w:hAnsiTheme="minorHAnsi" w:cstheme="minorHAnsi"/>
-        </w:rPr>
-      </w:pPr>
-      <w:r>
-        <w:rPr>
-          <w:rFonts w:asciiTheme="minorHAnsi" w:hAnsiTheme="minorHAnsi" w:cstheme="minorHAnsi"/>
-        </w:rPr>
-        <w:t>The Command Design Pattern is a behavioral design pattern that turns a request into a stand-alone object containing all information about the request. This transformation allows you to parameterize methods with different requests, delay or queue a request's execution, and support undoable operations. Let's delve into this pattern in a detailed manner, starting with a layman's understanding before moving onto its technical aspects, including when to use it, when not to use it, pitfalls, and a code example.</w:t>
+        <w:t xml:space="preserve">Command Design Pattern [Layman’s View] </w:t>
+      </w:r>
+    </w:p>
+    <w:p>
+      <w:pPr>
+        <w:rPr>
+          <w:rFonts w:asciiTheme="minorHAnsi" w:hAnsiTheme="minorHAnsi" w:cstheme="minorHAnsi"/>
+        </w:rPr>
+      </w:pPr>
+      <w:r>
+        <w:rPr>
+          <w:rFonts w:asciiTheme="minorHAnsi" w:hAnsiTheme="minorHAnsi" w:cstheme="minorHAnsi"/>
+        </w:rPr>
+        <w:t xml:space="preserve">The Command Design Pattern is a </w:t>
+      </w:r>
+      <w:proofErr w:type="spellStart"/>
+      <w:r>
+        <w:rPr>
+          <w:rFonts w:asciiTheme="minorHAnsi" w:hAnsiTheme="minorHAnsi" w:cstheme="minorHAnsi"/>
+        </w:rPr>
+        <w:t>behavioral</w:t>
+      </w:r>
+      <w:proofErr w:type="spellEnd"/>
+      <w:r>
+        <w:rPr>
+          <w:rFonts w:asciiTheme="minorHAnsi" w:hAnsiTheme="minorHAnsi" w:cstheme="minorHAnsi"/>
+        </w:rPr>
+        <w:t xml:space="preserve"> design pattern that turns a request into a stand-alone object containing all information about the request. This transformation allows you to parameterize methods with different requests, delay or queue a request's execution, and support undoable operations. Let's delve into this pattern in a detailed manner, starting with a layman's understanding before moving onto its technical aspects, including when to use it, when not to use it, pitfalls, and a code example.</w:t>
       </w:r>
     </w:p>
     <w:p>
@@ -333,618 +338,2563 @@
         <w:shd w:val="clear" w:color="auto" w:fill="1F1F1F"/>
         <w:spacing w:line="270" w:lineRule="atLeast"/>
         <w:rPr>
+          <w:rFonts w:ascii="Consolas" w:hAnsi="Consolas" w:cs="Menlo"/>
+          <w:color w:val="CCCCCC"/>
+          <w:sz w:val="20"/>
+          <w:szCs w:val="20"/>
+        </w:rPr>
+      </w:pPr>
+      <w:r>
+        <w:rPr>
+          <w:rFonts w:ascii="Consolas" w:hAnsi="Consolas" w:cs="Menlo"/>
+          <w:color w:val="6A9955"/>
+          <w:sz w:val="20"/>
+          <w:szCs w:val="20"/>
+        </w:rPr>
+        <w:t>// Concrete Command to open a file</w:t>
+      </w:r>
+    </w:p>
+    <w:p>
+      <w:pPr>
+        <w:shd w:val="clear" w:color="auto" w:fill="1F1F1F"/>
+        <w:spacing w:line="270" w:lineRule="atLeast"/>
+        <w:rPr>
+          <w:rFonts w:ascii="Consolas" w:hAnsi="Consolas" w:cs="Menlo"/>
+          <w:color w:val="CCCCCC"/>
+          <w:sz w:val="20"/>
+          <w:szCs w:val="20"/>
+        </w:rPr>
+      </w:pPr>
+      <w:r>
+        <w:rPr>
+          <w:rFonts w:ascii="Consolas" w:hAnsi="Consolas" w:cs="Menlo"/>
+          <w:color w:val="569CD6"/>
+          <w:sz w:val="20"/>
+          <w:szCs w:val="20"/>
+        </w:rPr>
+        <w:t>public</w:t>
+      </w:r>
+      <w:r>
+        <w:rPr>
+          <w:rFonts w:ascii="Consolas" w:hAnsi="Consolas" w:cs="Menlo"/>
+          <w:color w:val="CCCCCC"/>
+          <w:sz w:val="20"/>
+          <w:szCs w:val="20"/>
+        </w:rPr>
+        <w:t xml:space="preserve"> </w:t>
+      </w:r>
+      <w:r>
+        <w:rPr>
+          <w:rFonts w:ascii="Consolas" w:hAnsi="Consolas" w:cs="Menlo"/>
+          <w:color w:val="569CD6"/>
+          <w:sz w:val="20"/>
+          <w:szCs w:val="20"/>
+        </w:rPr>
+        <w:t>class</w:t>
+      </w:r>
+      <w:r>
+        <w:rPr>
+          <w:rFonts w:ascii="Consolas" w:hAnsi="Consolas" w:cs="Menlo"/>
+          <w:color w:val="CCCCCC"/>
+          <w:sz w:val="20"/>
+          <w:szCs w:val="20"/>
+        </w:rPr>
+        <w:t xml:space="preserve"> </w:t>
+      </w:r>
+      <w:proofErr w:type="spellStart"/>
+      <w:r>
+        <w:rPr>
+          <w:rFonts w:ascii="Consolas" w:hAnsi="Consolas" w:cs="Menlo"/>
+          <w:color w:val="4EC9B0"/>
+          <w:sz w:val="20"/>
+          <w:szCs w:val="20"/>
+        </w:rPr>
+        <w:t>OpenFileCommand</w:t>
+      </w:r>
+      <w:proofErr w:type="spellEnd"/>
+      <w:r>
+        <w:rPr>
+          <w:rFonts w:ascii="Consolas" w:hAnsi="Consolas" w:cs="Menlo"/>
+          <w:color w:val="CCCCCC"/>
+          <w:sz w:val="20"/>
+          <w:szCs w:val="20"/>
+        </w:rPr>
+        <w:t xml:space="preserve"> </w:t>
+      </w:r>
+      <w:r>
+        <w:rPr>
+          <w:rFonts w:ascii="Consolas" w:hAnsi="Consolas" w:cs="Menlo"/>
+          <w:color w:val="569CD6"/>
+          <w:sz w:val="20"/>
+          <w:szCs w:val="20"/>
+        </w:rPr>
+        <w:t>implements</w:t>
+      </w:r>
+      <w:r>
+        <w:rPr>
+          <w:rFonts w:ascii="Consolas" w:hAnsi="Consolas" w:cs="Menlo"/>
+          <w:color w:val="CCCCCC"/>
+          <w:sz w:val="20"/>
+          <w:szCs w:val="20"/>
+        </w:rPr>
+        <w:t xml:space="preserve"> </w:t>
+      </w:r>
+      <w:r>
+        <w:rPr>
+          <w:rFonts w:ascii="Consolas" w:hAnsi="Consolas" w:cs="Menlo"/>
+          <w:color w:val="4EC9B0"/>
+          <w:sz w:val="20"/>
+          <w:szCs w:val="20"/>
+        </w:rPr>
+        <w:t>Command</w:t>
+      </w:r>
+      <w:r>
+        <w:rPr>
+          <w:rFonts w:ascii="Consolas" w:hAnsi="Consolas" w:cs="Menlo"/>
+          <w:color w:val="CCCCCC"/>
+          <w:sz w:val="20"/>
+          <w:szCs w:val="20"/>
+        </w:rPr>
+        <w:t xml:space="preserve"> {</w:t>
+      </w:r>
+    </w:p>
+    <w:p>
+      <w:pPr>
+        <w:shd w:val="clear" w:color="auto" w:fill="1F1F1F"/>
+        <w:spacing w:line="270" w:lineRule="atLeast"/>
+        <w:rPr>
+          <w:rFonts w:ascii="Consolas" w:hAnsi="Consolas" w:cs="Menlo"/>
+          <w:color w:val="CCCCCC"/>
+          <w:sz w:val="20"/>
+          <w:szCs w:val="20"/>
+        </w:rPr>
+      </w:pPr>
+      <w:r>
+        <w:rPr>
+          <w:rFonts w:ascii="Consolas" w:hAnsi="Consolas" w:cs="Menlo"/>
+          <w:color w:val="CCCCCC"/>
+          <w:sz w:val="20"/>
+          <w:szCs w:val="20"/>
+        </w:rPr>
+        <w:t xml:space="preserve">    </w:t>
+      </w:r>
+      <w:r>
+        <w:rPr>
+          <w:rFonts w:ascii="Consolas" w:hAnsi="Consolas" w:cs="Menlo"/>
+          <w:color w:val="569CD6"/>
+          <w:sz w:val="20"/>
+          <w:szCs w:val="20"/>
+        </w:rPr>
+        <w:t>private</w:t>
+      </w:r>
+      <w:r>
+        <w:rPr>
+          <w:rFonts w:ascii="Consolas" w:hAnsi="Consolas" w:cs="Menlo"/>
+          <w:color w:val="CCCCCC"/>
+          <w:sz w:val="20"/>
+          <w:szCs w:val="20"/>
+        </w:rPr>
+        <w:t xml:space="preserve"> </w:t>
+      </w:r>
+      <w:proofErr w:type="spellStart"/>
+      <w:r>
+        <w:rPr>
+          <w:rFonts w:ascii="Consolas" w:hAnsi="Consolas" w:cs="Menlo"/>
+          <w:color w:val="4EC9B0"/>
+          <w:sz w:val="20"/>
+          <w:szCs w:val="20"/>
+        </w:rPr>
+        <w:t>FileSystemReceiver</w:t>
+      </w:r>
+      <w:proofErr w:type="spellEnd"/>
+      <w:r>
+        <w:rPr>
+          <w:rFonts w:ascii="Consolas" w:hAnsi="Consolas" w:cs="Menlo"/>
+          <w:color w:val="CCCCCC"/>
+          <w:sz w:val="20"/>
+          <w:szCs w:val="20"/>
+        </w:rPr>
+        <w:t xml:space="preserve"> </w:t>
+      </w:r>
+      <w:proofErr w:type="spellStart"/>
+      <w:r>
+        <w:rPr>
+          <w:rFonts w:ascii="Consolas" w:hAnsi="Consolas" w:cs="Menlo"/>
+          <w:color w:val="9CDCFE"/>
+          <w:sz w:val="20"/>
+          <w:szCs w:val="20"/>
+        </w:rPr>
+        <w:t>fileSystem</w:t>
+      </w:r>
+      <w:proofErr w:type="spellEnd"/>
+      <w:r>
+        <w:rPr>
+          <w:rFonts w:ascii="Consolas" w:hAnsi="Consolas" w:cs="Menlo"/>
+          <w:color w:val="CCCCCC"/>
+          <w:sz w:val="20"/>
+          <w:szCs w:val="20"/>
+        </w:rPr>
+        <w:t>;</w:t>
+      </w:r>
+    </w:p>
+    <w:p>
+      <w:pPr>
+        <w:shd w:val="clear" w:color="auto" w:fill="1F1F1F"/>
+        <w:spacing w:line="270" w:lineRule="atLeast"/>
+        <w:rPr>
+          <w:rFonts w:ascii="Consolas" w:hAnsi="Consolas" w:cs="Menlo"/>
+          <w:color w:val="CCCCCC"/>
+          <w:sz w:val="20"/>
+          <w:szCs w:val="20"/>
+        </w:rPr>
+      </w:pPr>
+    </w:p>
+    <w:p>
+      <w:pPr>
+        <w:shd w:val="clear" w:color="auto" w:fill="1F1F1F"/>
+        <w:spacing w:line="270" w:lineRule="atLeast"/>
+        <w:rPr>
+          <w:rFonts w:ascii="Consolas" w:hAnsi="Consolas" w:cs="Menlo"/>
+          <w:color w:val="CCCCCC"/>
+          <w:sz w:val="20"/>
+          <w:szCs w:val="20"/>
+        </w:rPr>
+      </w:pPr>
+      <w:r>
+        <w:rPr>
+          <w:rFonts w:ascii="Consolas" w:hAnsi="Consolas" w:cs="Menlo"/>
+          <w:color w:val="CCCCCC"/>
+          <w:sz w:val="20"/>
+          <w:szCs w:val="20"/>
+        </w:rPr>
+        <w:t xml:space="preserve">    </w:t>
+      </w:r>
+      <w:r>
+        <w:rPr>
+          <w:rFonts w:ascii="Consolas" w:hAnsi="Consolas" w:cs="Menlo"/>
+          <w:color w:val="569CD6"/>
+          <w:sz w:val="20"/>
+          <w:szCs w:val="20"/>
+        </w:rPr>
+        <w:t>public</w:t>
+      </w:r>
+      <w:r>
+        <w:rPr>
+          <w:rFonts w:ascii="Consolas" w:hAnsi="Consolas" w:cs="Menlo"/>
+          <w:color w:val="CCCCCC"/>
+          <w:sz w:val="20"/>
+          <w:szCs w:val="20"/>
+        </w:rPr>
+        <w:t xml:space="preserve"> </w:t>
+      </w:r>
+      <w:proofErr w:type="spellStart"/>
+      <w:r>
+        <w:rPr>
+          <w:rFonts w:ascii="Consolas" w:hAnsi="Consolas" w:cs="Menlo"/>
+          <w:color w:val="DCDCAA"/>
+          <w:sz w:val="20"/>
+          <w:szCs w:val="20"/>
+        </w:rPr>
+        <w:t>OpenFileCommand</w:t>
+      </w:r>
+      <w:proofErr w:type="spellEnd"/>
+      <w:r>
+        <w:rPr>
+          <w:rFonts w:ascii="Consolas" w:hAnsi="Consolas" w:cs="Menlo"/>
+          <w:color w:val="CCCCCC"/>
+          <w:sz w:val="20"/>
+          <w:szCs w:val="20"/>
+        </w:rPr>
+        <w:t>(</w:t>
+      </w:r>
+      <w:proofErr w:type="spellStart"/>
+      <w:r>
+        <w:rPr>
+          <w:rFonts w:ascii="Consolas" w:hAnsi="Consolas" w:cs="Menlo"/>
+          <w:color w:val="4EC9B0"/>
+          <w:sz w:val="20"/>
+          <w:szCs w:val="20"/>
+        </w:rPr>
+        <w:t>FileSystemReceiver</w:t>
+      </w:r>
+      <w:proofErr w:type="spellEnd"/>
+      <w:r>
+        <w:rPr>
+          <w:rFonts w:ascii="Consolas" w:hAnsi="Consolas" w:cs="Menlo"/>
+          <w:color w:val="CCCCCC"/>
+          <w:sz w:val="20"/>
+          <w:szCs w:val="20"/>
+        </w:rPr>
+        <w:t xml:space="preserve"> </w:t>
+      </w:r>
+      <w:r>
+        <w:rPr>
+          <w:rFonts w:ascii="Consolas" w:hAnsi="Consolas" w:cs="Menlo"/>
+          <w:color w:val="9CDCFE"/>
+          <w:sz w:val="20"/>
+          <w:szCs w:val="20"/>
+        </w:rPr>
+        <w:t>fs</w:t>
+      </w:r>
+      <w:r>
+        <w:rPr>
+          <w:rFonts w:ascii="Consolas" w:hAnsi="Consolas" w:cs="Menlo"/>
+          <w:color w:val="CCCCCC"/>
+          <w:sz w:val="20"/>
+          <w:szCs w:val="20"/>
+        </w:rPr>
+        <w:t>){</w:t>
+      </w:r>
+    </w:p>
+    <w:p>
+      <w:pPr>
+        <w:shd w:val="clear" w:color="auto" w:fill="1F1F1F"/>
+        <w:spacing w:line="270" w:lineRule="atLeast"/>
+        <w:rPr>
+          <w:rFonts w:ascii="Consolas" w:hAnsi="Consolas" w:cs="Menlo"/>
+          <w:color w:val="CCCCCC"/>
+          <w:sz w:val="20"/>
+          <w:szCs w:val="20"/>
+        </w:rPr>
+      </w:pPr>
+      <w:r>
+        <w:rPr>
+          <w:rFonts w:ascii="Consolas" w:hAnsi="Consolas" w:cs="Menlo"/>
+          <w:color w:val="CCCCCC"/>
+          <w:sz w:val="20"/>
+          <w:szCs w:val="20"/>
+        </w:rPr>
+        <w:t xml:space="preserve">        </w:t>
+      </w:r>
+      <w:proofErr w:type="spellStart"/>
+      <w:r>
+        <w:rPr>
+          <w:rFonts w:ascii="Consolas" w:hAnsi="Consolas" w:cs="Menlo"/>
+          <w:color w:val="569CD6"/>
+          <w:sz w:val="20"/>
+          <w:szCs w:val="20"/>
+        </w:rPr>
+        <w:t>this</w:t>
+      </w:r>
+      <w:r>
+        <w:rPr>
+          <w:rFonts w:ascii="Consolas" w:hAnsi="Consolas" w:cs="Menlo"/>
+          <w:color w:val="CCCCCC"/>
+          <w:sz w:val="20"/>
+          <w:szCs w:val="20"/>
+        </w:rPr>
+        <w:t>.</w:t>
+      </w:r>
+      <w:r>
+        <w:rPr>
+          <w:rFonts w:ascii="Consolas" w:hAnsi="Consolas" w:cs="Menlo"/>
+          <w:color w:val="9CDCFE"/>
+          <w:sz w:val="20"/>
+          <w:szCs w:val="20"/>
+        </w:rPr>
+        <w:t>fileSystem</w:t>
+      </w:r>
+      <w:proofErr w:type="spellEnd"/>
+      <w:r>
+        <w:rPr>
+          <w:rFonts w:ascii="Consolas" w:hAnsi="Consolas" w:cs="Menlo"/>
+          <w:color w:val="CCCCCC"/>
+          <w:sz w:val="20"/>
+          <w:szCs w:val="20"/>
+        </w:rPr>
+        <w:t xml:space="preserve"> </w:t>
+      </w:r>
+      <w:r>
+        <w:rPr>
+          <w:rFonts w:ascii="Consolas" w:hAnsi="Consolas" w:cs="Menlo"/>
+          <w:color w:val="D4D4D4"/>
+          <w:sz w:val="20"/>
+          <w:szCs w:val="20"/>
+        </w:rPr>
+        <w:t>=</w:t>
+      </w:r>
+      <w:r>
+        <w:rPr>
+          <w:rFonts w:ascii="Consolas" w:hAnsi="Consolas" w:cs="Menlo"/>
+          <w:color w:val="CCCCCC"/>
+          <w:sz w:val="20"/>
+          <w:szCs w:val="20"/>
+        </w:rPr>
+        <w:t xml:space="preserve"> fs;</w:t>
+      </w:r>
+    </w:p>
+    <w:p>
+      <w:pPr>
+        <w:shd w:val="clear" w:color="auto" w:fill="1F1F1F"/>
+        <w:spacing w:line="270" w:lineRule="atLeast"/>
+        <w:rPr>
+          <w:rFonts w:ascii="Consolas" w:hAnsi="Consolas" w:cs="Menlo"/>
+          <w:color w:val="CCCCCC"/>
+          <w:sz w:val="20"/>
+          <w:szCs w:val="20"/>
+        </w:rPr>
+      </w:pPr>
+      <w:r>
+        <w:rPr>
+          <w:rFonts w:ascii="Consolas" w:hAnsi="Consolas" w:cs="Menlo"/>
+          <w:color w:val="CCCCCC"/>
+          <w:sz w:val="20"/>
+          <w:szCs w:val="20"/>
+        </w:rPr>
+        <w:t xml:space="preserve">    }</w:t>
+      </w:r>
+    </w:p>
+    <w:p>
+      <w:pPr>
+        <w:shd w:val="clear" w:color="auto" w:fill="1F1F1F"/>
+        <w:spacing w:line="270" w:lineRule="atLeast"/>
+        <w:rPr>
+          <w:rFonts w:ascii="Consolas" w:hAnsi="Consolas" w:cs="Menlo"/>
+          <w:color w:val="CCCCCC"/>
+          <w:sz w:val="20"/>
+          <w:szCs w:val="20"/>
+        </w:rPr>
+      </w:pPr>
+    </w:p>
+    <w:p>
+      <w:pPr>
+        <w:shd w:val="clear" w:color="auto" w:fill="1F1F1F"/>
+        <w:spacing w:line="270" w:lineRule="atLeast"/>
+        <w:rPr>
+          <w:rFonts w:ascii="Consolas" w:hAnsi="Consolas" w:cs="Menlo"/>
+          <w:color w:val="CCCCCC"/>
+          <w:sz w:val="20"/>
+          <w:szCs w:val="20"/>
+        </w:rPr>
+      </w:pPr>
+      <w:r>
+        <w:rPr>
+          <w:rFonts w:ascii="Consolas" w:hAnsi="Consolas" w:cs="Menlo"/>
+          <w:color w:val="CCCCCC"/>
+          <w:sz w:val="20"/>
+          <w:szCs w:val="20"/>
+        </w:rPr>
+        <w:t xml:space="preserve">    @</w:t>
+      </w:r>
+      <w:r>
+        <w:rPr>
+          <w:rFonts w:ascii="Consolas" w:hAnsi="Consolas" w:cs="Menlo"/>
+          <w:color w:val="4EC9B0"/>
+          <w:sz w:val="20"/>
+          <w:szCs w:val="20"/>
+        </w:rPr>
+        <w:t>Override</w:t>
+      </w:r>
+    </w:p>
+    <w:p>
+      <w:pPr>
+        <w:shd w:val="clear" w:color="auto" w:fill="1F1F1F"/>
+        <w:spacing w:line="270" w:lineRule="atLeast"/>
+        <w:rPr>
+          <w:rFonts w:ascii="Consolas" w:hAnsi="Consolas" w:cs="Menlo"/>
+          <w:color w:val="CCCCCC"/>
+          <w:sz w:val="20"/>
+          <w:szCs w:val="20"/>
+        </w:rPr>
+      </w:pPr>
+      <w:r>
+        <w:rPr>
+          <w:rFonts w:ascii="Consolas" w:hAnsi="Consolas" w:cs="Menlo"/>
+          <w:color w:val="CCCCCC"/>
+          <w:sz w:val="20"/>
+          <w:szCs w:val="20"/>
+        </w:rPr>
+        <w:t xml:space="preserve">    </w:t>
+      </w:r>
+      <w:r>
+        <w:rPr>
+          <w:rFonts w:ascii="Consolas" w:hAnsi="Consolas" w:cs="Menlo"/>
+          <w:color w:val="569CD6"/>
+          <w:sz w:val="20"/>
+          <w:szCs w:val="20"/>
+        </w:rPr>
+        <w:t>public</w:t>
+      </w:r>
+      <w:r>
+        <w:rPr>
+          <w:rFonts w:ascii="Consolas" w:hAnsi="Consolas" w:cs="Menlo"/>
+          <w:color w:val="CCCCCC"/>
+          <w:sz w:val="20"/>
+          <w:szCs w:val="20"/>
+        </w:rPr>
+        <w:t xml:space="preserve"> </w:t>
+      </w:r>
+      <w:r>
+        <w:rPr>
+          <w:rFonts w:ascii="Consolas" w:hAnsi="Consolas" w:cs="Menlo"/>
+          <w:color w:val="4EC9B0"/>
+          <w:sz w:val="20"/>
+          <w:szCs w:val="20"/>
+        </w:rPr>
+        <w:t>void</w:t>
+      </w:r>
+      <w:r>
+        <w:rPr>
+          <w:rFonts w:ascii="Consolas" w:hAnsi="Consolas" w:cs="Menlo"/>
+          <w:color w:val="CCCCCC"/>
+          <w:sz w:val="20"/>
+          <w:szCs w:val="20"/>
+        </w:rPr>
+        <w:t xml:space="preserve"> </w:t>
+      </w:r>
+      <w:r>
+        <w:rPr>
+          <w:rFonts w:ascii="Consolas" w:hAnsi="Consolas" w:cs="Menlo"/>
+          <w:color w:val="DCDCAA"/>
+          <w:sz w:val="20"/>
+          <w:szCs w:val="20"/>
+        </w:rPr>
+        <w:t>execute</w:t>
+      </w:r>
+      <w:r>
+        <w:rPr>
+          <w:rFonts w:ascii="Consolas" w:hAnsi="Consolas" w:cs="Menlo"/>
+          <w:color w:val="CCCCCC"/>
+          <w:sz w:val="20"/>
+          <w:szCs w:val="20"/>
+        </w:rPr>
+        <w:t>(){</w:t>
+      </w:r>
+    </w:p>
+    <w:p>
+      <w:pPr>
+        <w:shd w:val="clear" w:color="auto" w:fill="1F1F1F"/>
+        <w:spacing w:line="270" w:lineRule="atLeast"/>
+        <w:rPr>
+          <w:rFonts w:ascii="Consolas" w:hAnsi="Consolas" w:cs="Menlo"/>
+          <w:color w:val="CCCCCC"/>
+          <w:sz w:val="20"/>
+          <w:szCs w:val="20"/>
+        </w:rPr>
+      </w:pPr>
+      <w:r>
+        <w:rPr>
+          <w:rFonts w:ascii="Consolas" w:hAnsi="Consolas" w:cs="Menlo"/>
+          <w:color w:val="CCCCCC"/>
+          <w:sz w:val="20"/>
+          <w:szCs w:val="20"/>
+        </w:rPr>
+        <w:t xml:space="preserve">        </w:t>
+      </w:r>
+      <w:r>
+        <w:rPr>
+          <w:rFonts w:ascii="Consolas" w:hAnsi="Consolas" w:cs="Menlo"/>
+          <w:color w:val="6A9955"/>
+          <w:sz w:val="20"/>
+          <w:szCs w:val="20"/>
+        </w:rPr>
+        <w:t xml:space="preserve">// open command is forwarding request to </w:t>
+      </w:r>
+      <w:proofErr w:type="spellStart"/>
+      <w:r>
+        <w:rPr>
+          <w:rFonts w:ascii="Consolas" w:hAnsi="Consolas" w:cs="Menlo"/>
+          <w:color w:val="6A9955"/>
+          <w:sz w:val="20"/>
+          <w:szCs w:val="20"/>
+        </w:rPr>
+        <w:t>openFile</w:t>
+      </w:r>
+      <w:proofErr w:type="spellEnd"/>
+      <w:r>
+        <w:rPr>
+          <w:rFonts w:ascii="Consolas" w:hAnsi="Consolas" w:cs="Menlo"/>
+          <w:color w:val="6A9955"/>
+          <w:sz w:val="20"/>
+          <w:szCs w:val="20"/>
+        </w:rPr>
+        <w:t xml:space="preserve"> method</w:t>
+      </w:r>
+    </w:p>
+    <w:p>
+      <w:pPr>
+        <w:shd w:val="clear" w:color="auto" w:fill="1F1F1F"/>
+        <w:spacing w:line="270" w:lineRule="atLeast"/>
+        <w:rPr>
+          <w:rFonts w:ascii="Consolas" w:hAnsi="Consolas" w:cs="Menlo"/>
+          <w:color w:val="CCCCCC"/>
+          <w:sz w:val="20"/>
+          <w:szCs w:val="20"/>
+        </w:rPr>
+      </w:pPr>
+      <w:r>
+        <w:rPr>
+          <w:rFonts w:ascii="Consolas" w:hAnsi="Consolas" w:cs="Menlo"/>
+          <w:color w:val="CCCCCC"/>
+          <w:sz w:val="20"/>
+          <w:szCs w:val="20"/>
+        </w:rPr>
+        <w:t xml:space="preserve">        </w:t>
+      </w:r>
+      <w:proofErr w:type="spellStart"/>
+      <w:r>
+        <w:rPr>
+          <w:rFonts w:ascii="Consolas" w:hAnsi="Consolas" w:cs="Menlo"/>
+          <w:color w:val="569CD6"/>
+          <w:sz w:val="20"/>
+          <w:szCs w:val="20"/>
+        </w:rPr>
+        <w:t>this</w:t>
+      </w:r>
+      <w:r>
+        <w:rPr>
+          <w:rFonts w:ascii="Consolas" w:hAnsi="Consolas" w:cs="Menlo"/>
+          <w:color w:val="CCCCCC"/>
+          <w:sz w:val="20"/>
+          <w:szCs w:val="20"/>
+        </w:rPr>
+        <w:t>.</w:t>
+      </w:r>
+      <w:r>
+        <w:rPr>
+          <w:rFonts w:ascii="Consolas" w:hAnsi="Consolas" w:cs="Menlo"/>
+          <w:color w:val="9CDCFE"/>
+          <w:sz w:val="20"/>
+          <w:szCs w:val="20"/>
+        </w:rPr>
+        <w:t>fileSystem</w:t>
+      </w:r>
+      <w:r>
+        <w:rPr>
+          <w:rFonts w:ascii="Consolas" w:hAnsi="Consolas" w:cs="Menlo"/>
+          <w:color w:val="CCCCCC"/>
+          <w:sz w:val="20"/>
+          <w:szCs w:val="20"/>
+        </w:rPr>
+        <w:t>.</w:t>
+      </w:r>
+      <w:r>
+        <w:rPr>
+          <w:rFonts w:ascii="Consolas" w:hAnsi="Consolas" w:cs="Menlo"/>
+          <w:color w:val="DCDCAA"/>
+          <w:sz w:val="20"/>
+          <w:szCs w:val="20"/>
+        </w:rPr>
+        <w:t>openFile</w:t>
+      </w:r>
+      <w:proofErr w:type="spellEnd"/>
+      <w:r>
+        <w:rPr>
+          <w:rFonts w:ascii="Consolas" w:hAnsi="Consolas" w:cs="Menlo"/>
+          <w:color w:val="CCCCCC"/>
+          <w:sz w:val="20"/>
+          <w:szCs w:val="20"/>
+        </w:rPr>
+        <w:t>();</w:t>
+      </w:r>
+    </w:p>
+    <w:p>
+      <w:pPr>
+        <w:shd w:val="clear" w:color="auto" w:fill="1F1F1F"/>
+        <w:spacing w:line="270" w:lineRule="atLeast"/>
+        <w:rPr>
+          <w:rFonts w:ascii="Consolas" w:hAnsi="Consolas" w:cs="Menlo"/>
+          <w:color w:val="CCCCCC"/>
+          <w:sz w:val="20"/>
+          <w:szCs w:val="20"/>
+        </w:rPr>
+      </w:pPr>
+      <w:r>
+        <w:rPr>
+          <w:rFonts w:ascii="Consolas" w:hAnsi="Consolas" w:cs="Menlo"/>
+          <w:color w:val="CCCCCC"/>
+          <w:sz w:val="20"/>
+          <w:szCs w:val="20"/>
+        </w:rPr>
+        <w:t xml:space="preserve">    }</w:t>
+      </w:r>
+    </w:p>
+    <w:p>
+      <w:pPr>
+        <w:shd w:val="clear" w:color="auto" w:fill="1F1F1F"/>
+        <w:spacing w:line="270" w:lineRule="atLeast"/>
+        <w:rPr>
+          <w:rFonts w:ascii="Consolas" w:hAnsi="Consolas" w:cs="Menlo"/>
+          <w:color w:val="CCCCCC"/>
+          <w:sz w:val="20"/>
+          <w:szCs w:val="20"/>
+        </w:rPr>
+      </w:pPr>
+      <w:r>
+        <w:rPr>
+          <w:rFonts w:ascii="Consolas" w:hAnsi="Consolas" w:cs="Menlo"/>
+          <w:color w:val="CCCCCC"/>
+          <w:sz w:val="20"/>
+          <w:szCs w:val="20"/>
+        </w:rPr>
+        <w:t>}</w:t>
+      </w:r>
+    </w:p>
+    <w:p>
+      <w:pPr>
+        <w:shd w:val="clear" w:color="auto" w:fill="1F1F1F"/>
+        <w:spacing w:line="270" w:lineRule="atLeast"/>
+        <w:rPr>
+          <w:rFonts w:ascii="Consolas" w:hAnsi="Consolas" w:cs="Menlo"/>
+          <w:color w:val="CCCCCC"/>
+          <w:sz w:val="20"/>
+          <w:szCs w:val="20"/>
+        </w:rPr>
+      </w:pPr>
+    </w:p>
+    <w:p>
+      <w:pPr>
+        <w:shd w:val="clear" w:color="auto" w:fill="1F1F1F"/>
+        <w:spacing w:line="270" w:lineRule="atLeast"/>
+        <w:rPr>
+          <w:rFonts w:ascii="Consolas" w:hAnsi="Consolas" w:cs="Menlo"/>
+          <w:color w:val="CCCCCC"/>
+          <w:sz w:val="20"/>
+          <w:szCs w:val="20"/>
+        </w:rPr>
+      </w:pPr>
+      <w:r>
+        <w:rPr>
+          <w:rFonts w:ascii="Consolas" w:hAnsi="Consolas" w:cs="Menlo"/>
+          <w:color w:val="6A9955"/>
+          <w:sz w:val="20"/>
+          <w:szCs w:val="20"/>
+        </w:rPr>
+        <w:t xml:space="preserve">// Similarly, you can create </w:t>
+      </w:r>
+      <w:proofErr w:type="spellStart"/>
+      <w:r>
+        <w:rPr>
+          <w:rFonts w:ascii="Consolas" w:hAnsi="Consolas" w:cs="Menlo"/>
+          <w:color w:val="6A9955"/>
+          <w:sz w:val="20"/>
+          <w:szCs w:val="20"/>
+        </w:rPr>
+        <w:t>SaveFileCommand</w:t>
+      </w:r>
+      <w:proofErr w:type="spellEnd"/>
+      <w:r>
+        <w:rPr>
+          <w:rFonts w:ascii="Consolas" w:hAnsi="Consolas" w:cs="Menlo"/>
+          <w:color w:val="6A9955"/>
+          <w:sz w:val="20"/>
+          <w:szCs w:val="20"/>
+        </w:rPr>
+        <w:t xml:space="preserve"> and </w:t>
+      </w:r>
+      <w:proofErr w:type="spellStart"/>
+      <w:r>
+        <w:rPr>
+          <w:rFonts w:ascii="Consolas" w:hAnsi="Consolas" w:cs="Menlo"/>
+          <w:color w:val="6A9955"/>
+          <w:sz w:val="20"/>
+          <w:szCs w:val="20"/>
+        </w:rPr>
+        <w:t>CloseFileCommand</w:t>
+      </w:r>
+      <w:proofErr w:type="spellEnd"/>
+    </w:p>
+    <w:p>
+      <w:pPr>
+        <w:shd w:val="clear" w:color="auto" w:fill="1F1F1F"/>
+        <w:spacing w:line="270" w:lineRule="atLeast"/>
+        <w:rPr>
           <w:rFonts w:ascii="Menlo" w:hAnsi="Menlo" w:cs="Menlo"/>
           <w:color w:val="CCCCCC"/>
           <w:sz w:val="18"/>
           <w:szCs w:val="18"/>
         </w:rPr>
       </w:pPr>
-      <w:r>
-        <w:rPr>
-          <w:rFonts w:ascii="Menlo" w:hAnsi="Menlo" w:cs="Menlo"/>
-          <w:color w:val="6A9955"/>
-          <w:sz w:val="18"/>
-          <w:szCs w:val="18"/>
-        </w:rPr>
-        <w:t>// Concrete Command to open a file</w:t>
+    </w:p>
+    <w:p>
+      <w:pPr>
+        <w:rPr>
+          <w:rFonts w:asciiTheme="minorHAnsi" w:hAnsiTheme="minorHAnsi" w:cstheme="minorHAnsi"/>
+        </w:rPr>
+      </w:pPr>
+      <w:r>
+        <w:rPr>
+          <w:rFonts w:asciiTheme="minorHAnsi" w:hAnsiTheme="minorHAnsi" w:cstheme="minorHAnsi"/>
+        </w:rPr>
+        <w:lastRenderedPageBreak/>
+        <w:t xml:space="preserve">We need a receiver, the </w:t>
+      </w:r>
+      <w:proofErr w:type="spellStart"/>
+      <w:r>
+        <w:rPr>
+          <w:rFonts w:asciiTheme="minorHAnsi" w:hAnsiTheme="minorHAnsi" w:cstheme="minorHAnsi"/>
+        </w:rPr>
+        <w:t>FileSystemReceiver</w:t>
+      </w:r>
+      <w:proofErr w:type="spellEnd"/>
+      <w:r>
+        <w:rPr>
+          <w:rFonts w:asciiTheme="minorHAnsi" w:hAnsiTheme="minorHAnsi" w:cstheme="minorHAnsi"/>
+        </w:rPr>
+        <w:t xml:space="preserve"> interface, and its implementations:</w:t>
       </w:r>
     </w:p>
     <w:p>
       <w:pPr>
         <w:shd w:val="clear" w:color="auto" w:fill="1F1F1F"/>
         <w:spacing w:line="270" w:lineRule="atLeast"/>
-        <w:rPr>
-          <w:rFonts w:ascii="Menlo" w:hAnsi="Menlo" w:cs="Menlo"/>
-          <w:color w:val="CCCCCC"/>
-          <w:sz w:val="18"/>
-          <w:szCs w:val="18"/>
-        </w:rPr>
-      </w:pPr>
-      <w:r>
         <w:rPr>
           <w:rFonts w:ascii="Menlo" w:hAnsi="Menlo" w:cs="Menlo"/>
           <w:color w:val="569CD6"/>
           <w:sz w:val="18"/>
           <w:szCs w:val="18"/>
         </w:rPr>
+      </w:pPr>
+    </w:p>
+    <w:p>
+      <w:pPr>
+        <w:shd w:val="clear" w:color="auto" w:fill="1F1F1F"/>
+        <w:spacing w:line="270" w:lineRule="atLeast"/>
+        <w:rPr>
+          <w:rFonts w:ascii="Consolas" w:hAnsi="Consolas" w:cs="Menlo"/>
+          <w:color w:val="CCCCCC"/>
+          <w:sz w:val="20"/>
+          <w:szCs w:val="20"/>
+        </w:rPr>
+      </w:pPr>
+      <w:r>
+        <w:rPr>
+          <w:rFonts w:ascii="Consolas" w:hAnsi="Consolas" w:cs="Menlo"/>
+          <w:color w:val="569CD6"/>
+          <w:sz w:val="20"/>
+          <w:szCs w:val="20"/>
+        </w:rPr>
         <w:t>public</w:t>
       </w:r>
       <w:r>
+        <w:rPr>
+          <w:rFonts w:ascii="Consolas" w:hAnsi="Consolas" w:cs="Menlo"/>
+          <w:color w:val="CCCCCC"/>
+          <w:sz w:val="20"/>
+          <w:szCs w:val="20"/>
+        </w:rPr>
+        <w:t xml:space="preserve"> </w:t>
+      </w:r>
+      <w:r>
+        <w:rPr>
+          <w:rFonts w:ascii="Consolas" w:hAnsi="Consolas" w:cs="Menlo"/>
+          <w:color w:val="569CD6"/>
+          <w:sz w:val="20"/>
+          <w:szCs w:val="20"/>
+        </w:rPr>
+        <w:t>interface</w:t>
+      </w:r>
+      <w:r>
+        <w:rPr>
+          <w:rFonts w:ascii="Consolas" w:hAnsi="Consolas" w:cs="Menlo"/>
+          <w:color w:val="CCCCCC"/>
+          <w:sz w:val="20"/>
+          <w:szCs w:val="20"/>
+        </w:rPr>
+        <w:t xml:space="preserve"> </w:t>
+      </w:r>
+      <w:proofErr w:type="spellStart"/>
+      <w:r>
+        <w:rPr>
+          <w:rFonts w:ascii="Consolas" w:hAnsi="Consolas" w:cs="Menlo"/>
+          <w:color w:val="4EC9B0"/>
+          <w:sz w:val="20"/>
+          <w:szCs w:val="20"/>
+        </w:rPr>
+        <w:t>FileSystemReceiver</w:t>
+      </w:r>
+      <w:proofErr w:type="spellEnd"/>
+      <w:r>
+        <w:rPr>
+          <w:rFonts w:ascii="Consolas" w:hAnsi="Consolas" w:cs="Menlo"/>
+          <w:color w:val="CCCCCC"/>
+          <w:sz w:val="20"/>
+          <w:szCs w:val="20"/>
+        </w:rPr>
+        <w:t xml:space="preserve"> {</w:t>
+      </w:r>
+    </w:p>
+    <w:p>
+      <w:pPr>
+        <w:shd w:val="clear" w:color="auto" w:fill="1F1F1F"/>
+        <w:spacing w:line="270" w:lineRule="atLeast"/>
+        <w:rPr>
+          <w:rFonts w:ascii="Consolas" w:hAnsi="Consolas" w:cs="Menlo"/>
+          <w:color w:val="CCCCCC"/>
+          <w:sz w:val="20"/>
+          <w:szCs w:val="20"/>
+        </w:rPr>
+      </w:pPr>
+      <w:r>
+        <w:rPr>
+          <w:rFonts w:ascii="Consolas" w:hAnsi="Consolas" w:cs="Menlo"/>
+          <w:color w:val="CCCCCC"/>
+          <w:sz w:val="20"/>
+          <w:szCs w:val="20"/>
+        </w:rPr>
+        <w:t xml:space="preserve">    </w:t>
+      </w:r>
+      <w:r>
+        <w:rPr>
+          <w:rFonts w:ascii="Consolas" w:hAnsi="Consolas" w:cs="Menlo"/>
+          <w:color w:val="4EC9B0"/>
+          <w:sz w:val="20"/>
+          <w:szCs w:val="20"/>
+        </w:rPr>
+        <w:t>void</w:t>
+      </w:r>
+      <w:r>
+        <w:rPr>
+          <w:rFonts w:ascii="Consolas" w:hAnsi="Consolas" w:cs="Menlo"/>
+          <w:color w:val="CCCCCC"/>
+          <w:sz w:val="20"/>
+          <w:szCs w:val="20"/>
+        </w:rPr>
+        <w:t xml:space="preserve"> </w:t>
+      </w:r>
+      <w:proofErr w:type="spellStart"/>
+      <w:r>
+        <w:rPr>
+          <w:rFonts w:ascii="Consolas" w:hAnsi="Consolas" w:cs="Menlo"/>
+          <w:color w:val="DCDCAA"/>
+          <w:sz w:val="20"/>
+          <w:szCs w:val="20"/>
+        </w:rPr>
+        <w:t>openFile</w:t>
+      </w:r>
+      <w:proofErr w:type="spellEnd"/>
+      <w:r>
+        <w:rPr>
+          <w:rFonts w:ascii="Consolas" w:hAnsi="Consolas" w:cs="Menlo"/>
+          <w:color w:val="CCCCCC"/>
+          <w:sz w:val="20"/>
+          <w:szCs w:val="20"/>
+        </w:rPr>
+        <w:t>();</w:t>
+      </w:r>
+    </w:p>
+    <w:p>
+      <w:pPr>
+        <w:shd w:val="clear" w:color="auto" w:fill="1F1F1F"/>
+        <w:spacing w:line="270" w:lineRule="atLeast"/>
+        <w:rPr>
+          <w:rFonts w:ascii="Consolas" w:hAnsi="Consolas" w:cs="Menlo"/>
+          <w:color w:val="CCCCCC"/>
+          <w:sz w:val="20"/>
+          <w:szCs w:val="20"/>
+        </w:rPr>
+      </w:pPr>
+      <w:r>
+        <w:rPr>
+          <w:rFonts w:ascii="Consolas" w:hAnsi="Consolas" w:cs="Menlo"/>
+          <w:color w:val="CCCCCC"/>
+          <w:sz w:val="20"/>
+          <w:szCs w:val="20"/>
+        </w:rPr>
+        <w:t xml:space="preserve">    </w:t>
+      </w:r>
+      <w:r>
+        <w:rPr>
+          <w:rFonts w:ascii="Consolas" w:hAnsi="Consolas" w:cs="Menlo"/>
+          <w:color w:val="4EC9B0"/>
+          <w:sz w:val="20"/>
+          <w:szCs w:val="20"/>
+        </w:rPr>
+        <w:t>void</w:t>
+      </w:r>
+      <w:r>
+        <w:rPr>
+          <w:rFonts w:ascii="Consolas" w:hAnsi="Consolas" w:cs="Menlo"/>
+          <w:color w:val="CCCCCC"/>
+          <w:sz w:val="20"/>
+          <w:szCs w:val="20"/>
+        </w:rPr>
+        <w:t xml:space="preserve"> </w:t>
+      </w:r>
+      <w:proofErr w:type="spellStart"/>
+      <w:r>
+        <w:rPr>
+          <w:rFonts w:ascii="Consolas" w:hAnsi="Consolas" w:cs="Menlo"/>
+          <w:color w:val="DCDCAA"/>
+          <w:sz w:val="20"/>
+          <w:szCs w:val="20"/>
+        </w:rPr>
+        <w:t>writeFile</w:t>
+      </w:r>
+      <w:proofErr w:type="spellEnd"/>
+      <w:r>
+        <w:rPr>
+          <w:rFonts w:ascii="Consolas" w:hAnsi="Consolas" w:cs="Menlo"/>
+          <w:color w:val="CCCCCC"/>
+          <w:sz w:val="20"/>
+          <w:szCs w:val="20"/>
+        </w:rPr>
+        <w:t>();</w:t>
+      </w:r>
+    </w:p>
+    <w:p>
+      <w:pPr>
+        <w:shd w:val="clear" w:color="auto" w:fill="1F1F1F"/>
+        <w:spacing w:line="270" w:lineRule="atLeast"/>
+        <w:rPr>
+          <w:rFonts w:ascii="Consolas" w:hAnsi="Consolas" w:cs="Menlo"/>
+          <w:color w:val="CCCCCC"/>
+          <w:sz w:val="20"/>
+          <w:szCs w:val="20"/>
+        </w:rPr>
+      </w:pPr>
+      <w:r>
+        <w:rPr>
+          <w:rFonts w:ascii="Consolas" w:hAnsi="Consolas" w:cs="Menlo"/>
+          <w:color w:val="CCCCCC"/>
+          <w:sz w:val="20"/>
+          <w:szCs w:val="20"/>
+        </w:rPr>
+        <w:t xml:space="preserve">    </w:t>
+      </w:r>
+      <w:r>
+        <w:rPr>
+          <w:rFonts w:ascii="Consolas" w:hAnsi="Consolas" w:cs="Menlo"/>
+          <w:color w:val="4EC9B0"/>
+          <w:sz w:val="20"/>
+          <w:szCs w:val="20"/>
+        </w:rPr>
+        <w:t>void</w:t>
+      </w:r>
+      <w:r>
+        <w:rPr>
+          <w:rFonts w:ascii="Consolas" w:hAnsi="Consolas" w:cs="Menlo"/>
+          <w:color w:val="CCCCCC"/>
+          <w:sz w:val="20"/>
+          <w:szCs w:val="20"/>
+        </w:rPr>
+        <w:t xml:space="preserve"> </w:t>
+      </w:r>
+      <w:proofErr w:type="spellStart"/>
+      <w:r>
+        <w:rPr>
+          <w:rFonts w:ascii="Consolas" w:hAnsi="Consolas" w:cs="Menlo"/>
+          <w:color w:val="DCDCAA"/>
+          <w:sz w:val="20"/>
+          <w:szCs w:val="20"/>
+        </w:rPr>
+        <w:t>closeFile</w:t>
+      </w:r>
+      <w:proofErr w:type="spellEnd"/>
+      <w:r>
+        <w:rPr>
+          <w:rFonts w:ascii="Consolas" w:hAnsi="Consolas" w:cs="Menlo"/>
+          <w:color w:val="CCCCCC"/>
+          <w:sz w:val="20"/>
+          <w:szCs w:val="20"/>
+        </w:rPr>
+        <w:t>();</w:t>
+      </w:r>
+    </w:p>
+    <w:p>
+      <w:pPr>
+        <w:shd w:val="clear" w:color="auto" w:fill="1F1F1F"/>
+        <w:spacing w:line="270" w:lineRule="atLeast"/>
+        <w:rPr>
+          <w:rFonts w:ascii="Consolas" w:hAnsi="Consolas" w:cs="Menlo"/>
+          <w:color w:val="CCCCCC"/>
+          <w:sz w:val="20"/>
+          <w:szCs w:val="20"/>
+        </w:rPr>
+      </w:pPr>
+      <w:r>
+        <w:rPr>
+          <w:rFonts w:ascii="Consolas" w:hAnsi="Consolas" w:cs="Menlo"/>
+          <w:color w:val="CCCCCC"/>
+          <w:sz w:val="20"/>
+          <w:szCs w:val="20"/>
+        </w:rPr>
+        <w:t>}</w:t>
+      </w:r>
+    </w:p>
+    <w:p>
+      <w:pPr>
+        <w:shd w:val="clear" w:color="auto" w:fill="1F1F1F"/>
+        <w:spacing w:line="270" w:lineRule="atLeast"/>
+        <w:rPr>
+          <w:rFonts w:ascii="Consolas" w:hAnsi="Consolas" w:cs="Menlo"/>
+          <w:color w:val="CCCCCC"/>
+          <w:sz w:val="20"/>
+          <w:szCs w:val="20"/>
+        </w:rPr>
+      </w:pPr>
+    </w:p>
+    <w:p>
+      <w:pPr>
+        <w:shd w:val="clear" w:color="auto" w:fill="1F1F1F"/>
+        <w:spacing w:line="270" w:lineRule="atLeast"/>
+        <w:rPr>
+          <w:rFonts w:ascii="Consolas" w:hAnsi="Consolas" w:cs="Menlo"/>
+          <w:color w:val="CCCCCC"/>
+          <w:sz w:val="20"/>
+          <w:szCs w:val="20"/>
+        </w:rPr>
+      </w:pPr>
+      <w:r>
+        <w:rPr>
+          <w:rFonts w:ascii="Consolas" w:hAnsi="Consolas" w:cs="Menlo"/>
+          <w:color w:val="6A9955"/>
+          <w:sz w:val="20"/>
+          <w:szCs w:val="20"/>
+        </w:rPr>
+        <w:t xml:space="preserve">// </w:t>
+      </w:r>
+      <w:proofErr w:type="spellStart"/>
+      <w:r>
+        <w:rPr>
+          <w:rFonts w:ascii="Consolas" w:hAnsi="Consolas" w:cs="Menlo"/>
+          <w:color w:val="6A9955"/>
+          <w:sz w:val="20"/>
+          <w:szCs w:val="20"/>
+        </w:rPr>
+        <w:t>UnixFileSystemReceiver</w:t>
+      </w:r>
+      <w:proofErr w:type="spellEnd"/>
+      <w:r>
+        <w:rPr>
+          <w:rFonts w:ascii="Consolas" w:hAnsi="Consolas" w:cs="Menlo"/>
+          <w:color w:val="6A9955"/>
+          <w:sz w:val="20"/>
+          <w:szCs w:val="20"/>
+        </w:rPr>
+        <w:t xml:space="preserve"> and </w:t>
+      </w:r>
+      <w:proofErr w:type="spellStart"/>
+      <w:r>
+        <w:rPr>
+          <w:rFonts w:ascii="Consolas" w:hAnsi="Consolas" w:cs="Menlo"/>
+          <w:color w:val="6A9955"/>
+          <w:sz w:val="20"/>
+          <w:szCs w:val="20"/>
+        </w:rPr>
+        <w:t>WindowsFileSystemReceiver</w:t>
+      </w:r>
+      <w:proofErr w:type="spellEnd"/>
+      <w:r>
+        <w:rPr>
+          <w:rFonts w:ascii="Consolas" w:hAnsi="Consolas" w:cs="Menlo"/>
+          <w:color w:val="6A9955"/>
+          <w:sz w:val="20"/>
+          <w:szCs w:val="20"/>
+        </w:rPr>
+        <w:t xml:space="preserve"> implement </w:t>
+      </w:r>
+      <w:proofErr w:type="spellStart"/>
+      <w:r>
+        <w:rPr>
+          <w:rFonts w:ascii="Consolas" w:hAnsi="Consolas" w:cs="Menlo"/>
+          <w:color w:val="6A9955"/>
+          <w:sz w:val="20"/>
+          <w:szCs w:val="20"/>
+        </w:rPr>
+        <w:t>FileSystemReceiver</w:t>
+      </w:r>
+      <w:proofErr w:type="spellEnd"/>
+    </w:p>
+    <w:p>
+      <w:pPr>
+        <w:shd w:val="clear" w:color="auto" w:fill="1F1F1F"/>
+        <w:spacing w:line="270" w:lineRule="atLeast"/>
         <w:rPr>
           <w:rFonts w:ascii="Menlo" w:hAnsi="Menlo" w:cs="Menlo"/>
           <w:color w:val="CCCCCC"/>
           <w:sz w:val="18"/>
           <w:szCs w:val="18"/>
         </w:rPr>
+      </w:pPr>
+    </w:p>
+    <w:p>
+      <w:pPr>
+        <w:rPr>
+          <w:rFonts w:asciiTheme="minorHAnsi" w:hAnsiTheme="minorHAnsi" w:cstheme="minorHAnsi"/>
+        </w:rPr>
+      </w:pPr>
+    </w:p>
+    <w:p>
+      <w:pPr>
+        <w:rPr>
+          <w:rFonts w:asciiTheme="minorHAnsi" w:hAnsiTheme="minorHAnsi" w:cstheme="minorHAnsi"/>
+        </w:rPr>
+      </w:pPr>
+    </w:p>
+    <w:p>
+      <w:pPr>
+        <w:rPr>
+          <w:rFonts w:asciiTheme="minorHAnsi" w:hAnsiTheme="minorHAnsi" w:cstheme="minorHAnsi"/>
+        </w:rPr>
+      </w:pPr>
+      <w:r>
+        <w:rPr>
+          <w:rFonts w:asciiTheme="minorHAnsi" w:hAnsiTheme="minorHAnsi" w:cstheme="minorHAnsi"/>
+        </w:rPr>
+        <w:t>Invoker class that invokes the command:</w:t>
+      </w:r>
+    </w:p>
+    <w:p>
+      <w:pPr>
+        <w:ind w:left="5760" w:hanging="5760"/>
+        <w:rPr>
+          <w:rFonts w:asciiTheme="minorHAnsi" w:hAnsiTheme="minorHAnsi" w:cstheme="minorHAnsi"/>
+        </w:rPr>
+      </w:pPr>
+    </w:p>
+    <w:p>
+      <w:pPr>
+        <w:shd w:val="clear" w:color="auto" w:fill="1F1F1F"/>
+        <w:spacing w:line="285" w:lineRule="atLeast"/>
+        <w:rPr>
+          <w:rFonts w:ascii="Consolas" w:hAnsi="Consolas"/>
+          <w:color w:val="CCCCCC"/>
+          <w:sz w:val="21"/>
+          <w:szCs w:val="21"/>
+          <w:lang w:eastAsia="en-IN"/>
+        </w:rPr>
+      </w:pPr>
+    </w:p>
+    <w:p>
+      <w:pPr>
+        <w:shd w:val="clear" w:color="auto" w:fill="1F1F1F"/>
+        <w:spacing w:line="285" w:lineRule="atLeast"/>
+        <w:rPr>
+          <w:rFonts w:ascii="Consolas" w:hAnsi="Consolas"/>
+          <w:color w:val="CCCCCC"/>
+          <w:sz w:val="21"/>
+          <w:szCs w:val="21"/>
+        </w:rPr>
+      </w:pPr>
+      <w:r>
+        <w:rPr>
+          <w:rFonts w:ascii="Consolas" w:hAnsi="Consolas"/>
+          <w:color w:val="569CD6"/>
+          <w:sz w:val="21"/>
+          <w:szCs w:val="21"/>
+        </w:rPr>
+        <w:t>public</w:t>
+      </w:r>
+      <w:r>
+        <w:rPr>
+          <w:rFonts w:ascii="Consolas" w:hAnsi="Consolas"/>
+          <w:color w:val="CCCCCC"/>
+          <w:sz w:val="21"/>
+          <w:szCs w:val="21"/>
+        </w:rPr>
         <w:t xml:space="preserve"> </w:t>
       </w:r>
       <w:r>
         <w:rPr>
-          <w:rFonts w:ascii="Menlo" w:hAnsi="Menlo" w:cs="Menlo"/>
+          <w:rFonts w:ascii="Consolas" w:hAnsi="Consolas"/>
           <w:color w:val="569CD6"/>
-          <w:sz w:val="18"/>
-          <w:szCs w:val="18"/>
+          <w:sz w:val="21"/>
+          <w:szCs w:val="21"/>
         </w:rPr>
         <w:t>class</w:t>
       </w:r>
       <w:r>
         <w:rPr>
-          <w:rFonts w:ascii="Menlo" w:hAnsi="Menlo" w:cs="Menlo"/>
-          <w:color w:val="CCCCCC"/>
-          <w:sz w:val="18"/>
-          <w:szCs w:val="18"/>
+          <w:rFonts w:ascii="Consolas" w:hAnsi="Consolas"/>
+          <w:color w:val="CCCCCC"/>
+          <w:sz w:val="21"/>
+          <w:szCs w:val="21"/>
         </w:rPr>
         <w:t xml:space="preserve"> </w:t>
       </w:r>
-      <w:r>
-        <w:rPr>
-          <w:rFonts w:ascii="Menlo" w:hAnsi="Menlo" w:cs="Menlo"/>
+      <w:proofErr w:type="spellStart"/>
+      <w:r>
+        <w:rPr>
+          <w:rFonts w:ascii="Consolas" w:hAnsi="Consolas"/>
           <w:color w:val="4EC9B0"/>
-          <w:sz w:val="18"/>
-          <w:szCs w:val="18"/>
+          <w:sz w:val="21"/>
+          <w:szCs w:val="21"/>
+        </w:rPr>
+        <w:t>FileInvoker</w:t>
+      </w:r>
+      <w:proofErr w:type="spellEnd"/>
+      <w:r>
+        <w:rPr>
+          <w:rFonts w:ascii="Consolas" w:hAnsi="Consolas"/>
+          <w:color w:val="CCCCCC"/>
+          <w:sz w:val="21"/>
+          <w:szCs w:val="21"/>
+        </w:rPr>
+        <w:t xml:space="preserve"> {</w:t>
+      </w:r>
+    </w:p>
+    <w:p>
+      <w:pPr>
+        <w:shd w:val="clear" w:color="auto" w:fill="1F1F1F"/>
+        <w:spacing w:line="285" w:lineRule="atLeast"/>
+        <w:rPr>
+          <w:rFonts w:ascii="Consolas" w:hAnsi="Consolas"/>
+          <w:color w:val="CCCCCC"/>
+          <w:sz w:val="21"/>
+          <w:szCs w:val="21"/>
+        </w:rPr>
+      </w:pPr>
+      <w:r>
+        <w:rPr>
+          <w:rFonts w:ascii="Consolas" w:hAnsi="Consolas"/>
+          <w:color w:val="CCCCCC"/>
+          <w:sz w:val="21"/>
+          <w:szCs w:val="21"/>
+        </w:rPr>
+        <w:t xml:space="preserve">    </w:t>
+      </w:r>
+      <w:r>
+        <w:rPr>
+          <w:rFonts w:ascii="Consolas" w:hAnsi="Consolas"/>
+          <w:color w:val="569CD6"/>
+          <w:sz w:val="21"/>
+          <w:szCs w:val="21"/>
+        </w:rPr>
+        <w:t>private</w:t>
+      </w:r>
+      <w:r>
+        <w:rPr>
+          <w:rFonts w:ascii="Consolas" w:hAnsi="Consolas"/>
+          <w:color w:val="CCCCCC"/>
+          <w:sz w:val="21"/>
+          <w:szCs w:val="21"/>
+        </w:rPr>
+        <w:t xml:space="preserve"> </w:t>
+      </w:r>
+      <w:r>
+        <w:rPr>
+          <w:rFonts w:ascii="Consolas" w:hAnsi="Consolas"/>
+          <w:color w:val="4EC9B0"/>
+          <w:sz w:val="21"/>
+          <w:szCs w:val="21"/>
+        </w:rPr>
+        <w:t>Command</w:t>
+      </w:r>
+      <w:r>
+        <w:rPr>
+          <w:rFonts w:ascii="Consolas" w:hAnsi="Consolas"/>
+          <w:color w:val="CCCCCC"/>
+          <w:sz w:val="21"/>
+          <w:szCs w:val="21"/>
+        </w:rPr>
+        <w:t xml:space="preserve"> </w:t>
+      </w:r>
+      <w:proofErr w:type="spellStart"/>
+      <w:r>
+        <w:rPr>
+          <w:rFonts w:ascii="Consolas" w:hAnsi="Consolas"/>
+          <w:color w:val="9CDCFE"/>
+          <w:sz w:val="21"/>
+          <w:szCs w:val="21"/>
+        </w:rPr>
+        <w:t>command</w:t>
+      </w:r>
+      <w:proofErr w:type="spellEnd"/>
+      <w:r>
+        <w:rPr>
+          <w:rFonts w:ascii="Consolas" w:hAnsi="Consolas"/>
+          <w:color w:val="CCCCCC"/>
+          <w:sz w:val="21"/>
+          <w:szCs w:val="21"/>
+        </w:rPr>
+        <w:t>;</w:t>
+      </w:r>
+    </w:p>
+    <w:p>
+      <w:pPr>
+        <w:shd w:val="clear" w:color="auto" w:fill="1F1F1F"/>
+        <w:spacing w:line="285" w:lineRule="atLeast"/>
+        <w:rPr>
+          <w:rFonts w:ascii="Consolas" w:hAnsi="Consolas"/>
+          <w:color w:val="CCCCCC"/>
+          <w:sz w:val="21"/>
+          <w:szCs w:val="21"/>
+        </w:rPr>
+      </w:pPr>
+    </w:p>
+    <w:p>
+      <w:pPr>
+        <w:shd w:val="clear" w:color="auto" w:fill="1F1F1F"/>
+        <w:spacing w:line="285" w:lineRule="atLeast"/>
+        <w:rPr>
+          <w:rFonts w:ascii="Consolas" w:hAnsi="Consolas"/>
+          <w:color w:val="CCCCCC"/>
+          <w:sz w:val="21"/>
+          <w:szCs w:val="21"/>
+        </w:rPr>
+      </w:pPr>
+      <w:r>
+        <w:rPr>
+          <w:rFonts w:ascii="Consolas" w:hAnsi="Consolas"/>
+          <w:color w:val="CCCCCC"/>
+          <w:sz w:val="21"/>
+          <w:szCs w:val="21"/>
+        </w:rPr>
+        <w:t xml:space="preserve">    </w:t>
+      </w:r>
+      <w:r>
+        <w:rPr>
+          <w:rFonts w:ascii="Consolas" w:hAnsi="Consolas"/>
+          <w:color w:val="569CD6"/>
+          <w:sz w:val="21"/>
+          <w:szCs w:val="21"/>
+        </w:rPr>
+        <w:t>public</w:t>
+      </w:r>
+      <w:r>
+        <w:rPr>
+          <w:rFonts w:ascii="Consolas" w:hAnsi="Consolas"/>
+          <w:color w:val="CCCCCC"/>
+          <w:sz w:val="21"/>
+          <w:szCs w:val="21"/>
+        </w:rPr>
+        <w:t xml:space="preserve"> </w:t>
+      </w:r>
+      <w:proofErr w:type="spellStart"/>
+      <w:r>
+        <w:rPr>
+          <w:rFonts w:ascii="Consolas" w:hAnsi="Consolas"/>
+          <w:color w:val="DCDCAA"/>
+          <w:sz w:val="21"/>
+          <w:szCs w:val="21"/>
+        </w:rPr>
+        <w:t>FileInvoker</w:t>
+      </w:r>
+      <w:proofErr w:type="spellEnd"/>
+      <w:r>
+        <w:rPr>
+          <w:rFonts w:ascii="Consolas" w:hAnsi="Consolas"/>
+          <w:color w:val="CCCCCC"/>
+          <w:sz w:val="21"/>
+          <w:szCs w:val="21"/>
+        </w:rPr>
+        <w:t>(</w:t>
+      </w:r>
+      <w:r>
+        <w:rPr>
+          <w:rFonts w:ascii="Consolas" w:hAnsi="Consolas"/>
+          <w:color w:val="4EC9B0"/>
+          <w:sz w:val="21"/>
+          <w:szCs w:val="21"/>
+        </w:rPr>
+        <w:t>Command</w:t>
+      </w:r>
+      <w:r>
+        <w:rPr>
+          <w:rFonts w:ascii="Consolas" w:hAnsi="Consolas"/>
+          <w:color w:val="CCCCCC"/>
+          <w:sz w:val="21"/>
+          <w:szCs w:val="21"/>
+        </w:rPr>
+        <w:t xml:space="preserve"> </w:t>
+      </w:r>
+      <w:r>
+        <w:rPr>
+          <w:rFonts w:ascii="Consolas" w:hAnsi="Consolas"/>
+          <w:color w:val="9CDCFE"/>
+          <w:sz w:val="21"/>
+          <w:szCs w:val="21"/>
+        </w:rPr>
+        <w:t>c</w:t>
+      </w:r>
+      <w:r>
+        <w:rPr>
+          <w:rFonts w:ascii="Consolas" w:hAnsi="Consolas"/>
+          <w:color w:val="CCCCCC"/>
+          <w:sz w:val="21"/>
+          <w:szCs w:val="21"/>
+        </w:rPr>
+        <w:t>){</w:t>
+      </w:r>
+    </w:p>
+    <w:p>
+      <w:pPr>
+        <w:shd w:val="clear" w:color="auto" w:fill="1F1F1F"/>
+        <w:spacing w:line="285" w:lineRule="atLeast"/>
+        <w:rPr>
+          <w:rFonts w:ascii="Consolas" w:hAnsi="Consolas"/>
+          <w:color w:val="CCCCCC"/>
+          <w:sz w:val="21"/>
+          <w:szCs w:val="21"/>
+        </w:rPr>
+      </w:pPr>
+      <w:r>
+        <w:rPr>
+          <w:rFonts w:ascii="Consolas" w:hAnsi="Consolas"/>
+          <w:color w:val="CCCCCC"/>
+          <w:sz w:val="21"/>
+          <w:szCs w:val="21"/>
+        </w:rPr>
+        <w:t xml:space="preserve">        </w:t>
+      </w:r>
+      <w:proofErr w:type="spellStart"/>
+      <w:r>
+        <w:rPr>
+          <w:rFonts w:ascii="Consolas" w:hAnsi="Consolas"/>
+          <w:color w:val="569CD6"/>
+          <w:sz w:val="21"/>
+          <w:szCs w:val="21"/>
+        </w:rPr>
+        <w:t>this</w:t>
+      </w:r>
+      <w:r>
+        <w:rPr>
+          <w:rFonts w:ascii="Consolas" w:hAnsi="Consolas"/>
+          <w:color w:val="CCCCCC"/>
+          <w:sz w:val="21"/>
+          <w:szCs w:val="21"/>
+        </w:rPr>
+        <w:t>.</w:t>
+      </w:r>
+      <w:r>
+        <w:rPr>
+          <w:rFonts w:ascii="Consolas" w:hAnsi="Consolas"/>
+          <w:color w:val="9CDCFE"/>
+          <w:sz w:val="21"/>
+          <w:szCs w:val="21"/>
+        </w:rPr>
+        <w:t>command</w:t>
+      </w:r>
+      <w:proofErr w:type="spellEnd"/>
+      <w:r>
+        <w:rPr>
+          <w:rFonts w:ascii="Consolas" w:hAnsi="Consolas"/>
+          <w:color w:val="CCCCCC"/>
+          <w:sz w:val="21"/>
+          <w:szCs w:val="21"/>
+        </w:rPr>
+        <w:t xml:space="preserve"> </w:t>
+      </w:r>
+      <w:r>
+        <w:rPr>
+          <w:rFonts w:ascii="Consolas" w:hAnsi="Consolas"/>
+          <w:color w:val="D4D4D4"/>
+          <w:sz w:val="21"/>
+          <w:szCs w:val="21"/>
+        </w:rPr>
+        <w:t>=</w:t>
+      </w:r>
+      <w:r>
+        <w:rPr>
+          <w:rFonts w:ascii="Consolas" w:hAnsi="Consolas"/>
+          <w:color w:val="CCCCCC"/>
+          <w:sz w:val="21"/>
+          <w:szCs w:val="21"/>
+        </w:rPr>
+        <w:t xml:space="preserve"> c;</w:t>
+      </w:r>
+    </w:p>
+    <w:p>
+      <w:pPr>
+        <w:shd w:val="clear" w:color="auto" w:fill="1F1F1F"/>
+        <w:spacing w:line="285" w:lineRule="atLeast"/>
+        <w:rPr>
+          <w:rFonts w:ascii="Consolas" w:hAnsi="Consolas"/>
+          <w:color w:val="CCCCCC"/>
+          <w:sz w:val="21"/>
+          <w:szCs w:val="21"/>
+        </w:rPr>
+      </w:pPr>
+      <w:r>
+        <w:rPr>
+          <w:rFonts w:ascii="Consolas" w:hAnsi="Consolas"/>
+          <w:color w:val="CCCCCC"/>
+          <w:sz w:val="21"/>
+          <w:szCs w:val="21"/>
+        </w:rPr>
+        <w:t>    }</w:t>
+      </w:r>
+    </w:p>
+    <w:p>
+      <w:pPr>
+        <w:shd w:val="clear" w:color="auto" w:fill="1F1F1F"/>
+        <w:spacing w:line="285" w:lineRule="atLeast"/>
+        <w:rPr>
+          <w:rFonts w:ascii="Consolas" w:hAnsi="Consolas"/>
+          <w:color w:val="CCCCCC"/>
+          <w:sz w:val="21"/>
+          <w:szCs w:val="21"/>
+        </w:rPr>
+      </w:pPr>
+    </w:p>
+    <w:p>
+      <w:pPr>
+        <w:shd w:val="clear" w:color="auto" w:fill="1F1F1F"/>
+        <w:spacing w:line="285" w:lineRule="atLeast"/>
+        <w:rPr>
+          <w:rFonts w:ascii="Consolas" w:hAnsi="Consolas"/>
+          <w:color w:val="CCCCCC"/>
+          <w:sz w:val="21"/>
+          <w:szCs w:val="21"/>
+        </w:rPr>
+      </w:pPr>
+      <w:r>
+        <w:rPr>
+          <w:rFonts w:ascii="Consolas" w:hAnsi="Consolas"/>
+          <w:color w:val="CCCCCC"/>
+          <w:sz w:val="21"/>
+          <w:szCs w:val="21"/>
+        </w:rPr>
+        <w:t xml:space="preserve">    </w:t>
+      </w:r>
+      <w:r>
+        <w:rPr>
+          <w:rFonts w:ascii="Consolas" w:hAnsi="Consolas"/>
+          <w:color w:val="569CD6"/>
+          <w:sz w:val="21"/>
+          <w:szCs w:val="21"/>
+        </w:rPr>
+        <w:t>public</w:t>
+      </w:r>
+      <w:r>
+        <w:rPr>
+          <w:rFonts w:ascii="Consolas" w:hAnsi="Consolas"/>
+          <w:color w:val="CCCCCC"/>
+          <w:sz w:val="21"/>
+          <w:szCs w:val="21"/>
+        </w:rPr>
+        <w:t xml:space="preserve"> </w:t>
+      </w:r>
+      <w:r>
+        <w:rPr>
+          <w:rFonts w:ascii="Consolas" w:hAnsi="Consolas"/>
+          <w:color w:val="4EC9B0"/>
+          <w:sz w:val="21"/>
+          <w:szCs w:val="21"/>
+        </w:rPr>
+        <w:t>void</w:t>
+      </w:r>
+      <w:r>
+        <w:rPr>
+          <w:rFonts w:ascii="Consolas" w:hAnsi="Consolas"/>
+          <w:color w:val="CCCCCC"/>
+          <w:sz w:val="21"/>
+          <w:szCs w:val="21"/>
+        </w:rPr>
+        <w:t xml:space="preserve"> </w:t>
+      </w:r>
+      <w:r>
+        <w:rPr>
+          <w:rFonts w:ascii="Consolas" w:hAnsi="Consolas"/>
+          <w:color w:val="DCDCAA"/>
+          <w:sz w:val="21"/>
+          <w:szCs w:val="21"/>
+        </w:rPr>
+        <w:t>execute</w:t>
+      </w:r>
+      <w:r>
+        <w:rPr>
+          <w:rFonts w:ascii="Consolas" w:hAnsi="Consolas"/>
+          <w:color w:val="CCCCCC"/>
+          <w:sz w:val="21"/>
+          <w:szCs w:val="21"/>
+        </w:rPr>
+        <w:t>(){</w:t>
+      </w:r>
+    </w:p>
+    <w:p>
+      <w:pPr>
+        <w:shd w:val="clear" w:color="auto" w:fill="1F1F1F"/>
+        <w:spacing w:line="285" w:lineRule="atLeast"/>
+        <w:rPr>
+          <w:rFonts w:ascii="Consolas" w:hAnsi="Consolas"/>
+          <w:color w:val="CCCCCC"/>
+          <w:sz w:val="21"/>
+          <w:szCs w:val="21"/>
+        </w:rPr>
+      </w:pPr>
+      <w:r>
+        <w:rPr>
+          <w:rFonts w:ascii="Consolas" w:hAnsi="Consolas"/>
+          <w:color w:val="CCCCCC"/>
+          <w:sz w:val="21"/>
+          <w:szCs w:val="21"/>
+        </w:rPr>
+        <w:t xml:space="preserve">        </w:t>
+      </w:r>
+      <w:proofErr w:type="spellStart"/>
+      <w:r>
+        <w:rPr>
+          <w:rFonts w:ascii="Consolas" w:hAnsi="Consolas"/>
+          <w:color w:val="569CD6"/>
+          <w:sz w:val="21"/>
+          <w:szCs w:val="21"/>
+        </w:rPr>
+        <w:t>this</w:t>
+      </w:r>
+      <w:r>
+        <w:rPr>
+          <w:rFonts w:ascii="Consolas" w:hAnsi="Consolas"/>
+          <w:color w:val="CCCCCC"/>
+          <w:sz w:val="21"/>
+          <w:szCs w:val="21"/>
+        </w:rPr>
+        <w:t>.</w:t>
+      </w:r>
+      <w:r>
+        <w:rPr>
+          <w:rFonts w:ascii="Consolas" w:hAnsi="Consolas"/>
+          <w:color w:val="9CDCFE"/>
+          <w:sz w:val="21"/>
+          <w:szCs w:val="21"/>
+        </w:rPr>
+        <w:t>command</w:t>
+      </w:r>
+      <w:r>
+        <w:rPr>
+          <w:rFonts w:ascii="Consolas" w:hAnsi="Consolas"/>
+          <w:color w:val="CCCCCC"/>
+          <w:sz w:val="21"/>
+          <w:szCs w:val="21"/>
+        </w:rPr>
+        <w:t>.</w:t>
+      </w:r>
+      <w:r>
+        <w:rPr>
+          <w:rFonts w:ascii="Consolas" w:hAnsi="Consolas"/>
+          <w:color w:val="DCDCAA"/>
+          <w:sz w:val="21"/>
+          <w:szCs w:val="21"/>
+        </w:rPr>
+        <w:t>execute</w:t>
+      </w:r>
+      <w:proofErr w:type="spellEnd"/>
+      <w:r>
+        <w:rPr>
+          <w:rFonts w:ascii="Consolas" w:hAnsi="Consolas"/>
+          <w:color w:val="CCCCCC"/>
+          <w:sz w:val="21"/>
+          <w:szCs w:val="21"/>
+        </w:rPr>
+        <w:t>();</w:t>
+      </w:r>
+    </w:p>
+    <w:p>
+      <w:pPr>
+        <w:shd w:val="clear" w:color="auto" w:fill="1F1F1F"/>
+        <w:spacing w:line="285" w:lineRule="atLeast"/>
+        <w:rPr>
+          <w:rFonts w:ascii="Consolas" w:hAnsi="Consolas"/>
+          <w:color w:val="CCCCCC"/>
+          <w:sz w:val="21"/>
+          <w:szCs w:val="21"/>
+        </w:rPr>
+      </w:pPr>
+      <w:r>
+        <w:rPr>
+          <w:rFonts w:ascii="Consolas" w:hAnsi="Consolas"/>
+          <w:color w:val="CCCCCC"/>
+          <w:sz w:val="21"/>
+          <w:szCs w:val="21"/>
+        </w:rPr>
+        <w:t>    }</w:t>
+      </w:r>
+    </w:p>
+    <w:p>
+      <w:pPr>
+        <w:shd w:val="clear" w:color="auto" w:fill="1F1F1F"/>
+        <w:spacing w:line="285" w:lineRule="atLeast"/>
+        <w:rPr>
+          <w:rFonts w:ascii="Consolas" w:hAnsi="Consolas"/>
+          <w:color w:val="CCCCCC"/>
+          <w:sz w:val="21"/>
+          <w:szCs w:val="21"/>
+        </w:rPr>
+      </w:pPr>
+      <w:r>
+        <w:rPr>
+          <w:rFonts w:ascii="Consolas" w:hAnsi="Consolas"/>
+          <w:color w:val="CCCCCC"/>
+          <w:sz w:val="21"/>
+          <w:szCs w:val="21"/>
+        </w:rPr>
+        <w:t>}</w:t>
+      </w:r>
+    </w:p>
+    <w:p>
+      <w:pPr>
+        <w:shd w:val="clear" w:color="auto" w:fill="1F1F1F"/>
+        <w:spacing w:line="285" w:lineRule="atLeast"/>
+        <w:rPr>
+          <w:rFonts w:ascii="Consolas" w:hAnsi="Consolas"/>
+          <w:color w:val="CCCCCC"/>
+          <w:sz w:val="21"/>
+          <w:szCs w:val="21"/>
+        </w:rPr>
+      </w:pPr>
+    </w:p>
+    <w:p>
+      <w:pPr>
+        <w:rPr>
+          <w:rFonts w:asciiTheme="minorHAnsi" w:hAnsiTheme="minorHAnsi" w:cstheme="minorHAnsi"/>
+        </w:rPr>
+      </w:pPr>
+    </w:p>
+    <w:p>
+      <w:pPr>
+        <w:rPr>
+          <w:rFonts w:asciiTheme="minorHAnsi" w:hAnsiTheme="minorHAnsi" w:cstheme="minorHAnsi"/>
+        </w:rPr>
+      </w:pPr>
+      <w:r>
+        <w:rPr>
+          <w:rFonts w:asciiTheme="minorHAnsi" w:hAnsiTheme="minorHAnsi" w:cstheme="minorHAnsi"/>
+        </w:rPr>
+        <w:t>Client code:</w:t>
+      </w:r>
+    </w:p>
+    <w:p>
+      <w:pPr>
+        <w:rPr>
+          <w:rFonts w:asciiTheme="minorHAnsi" w:hAnsiTheme="minorHAnsi" w:cstheme="minorHAnsi"/>
+        </w:rPr>
+      </w:pPr>
+    </w:p>
+    <w:p>
+      <w:pPr>
+        <w:shd w:val="clear" w:color="auto" w:fill="1F1F1F"/>
+        <w:spacing w:line="285" w:lineRule="atLeast"/>
+        <w:rPr>
+          <w:rFonts w:ascii="Consolas" w:hAnsi="Consolas"/>
+          <w:color w:val="CCCCCC"/>
+          <w:sz w:val="21"/>
+          <w:szCs w:val="21"/>
+          <w:lang w:eastAsia="en-IN"/>
+        </w:rPr>
+      </w:pPr>
+      <w:r>
+        <w:rPr>
+          <w:rFonts w:ascii="Consolas" w:hAnsi="Consolas"/>
+          <w:color w:val="569CD6"/>
+          <w:sz w:val="21"/>
+          <w:szCs w:val="21"/>
+        </w:rPr>
+        <w:t>public</w:t>
+      </w:r>
+      <w:r>
+        <w:rPr>
+          <w:rFonts w:ascii="Consolas" w:hAnsi="Consolas"/>
+          <w:color w:val="CCCCCC"/>
+          <w:sz w:val="21"/>
+          <w:szCs w:val="21"/>
+        </w:rPr>
+        <w:t xml:space="preserve"> </w:t>
+      </w:r>
+      <w:r>
+        <w:rPr>
+          <w:rFonts w:ascii="Consolas" w:hAnsi="Consolas"/>
+          <w:color w:val="569CD6"/>
+          <w:sz w:val="21"/>
+          <w:szCs w:val="21"/>
+        </w:rPr>
+        <w:t>class</w:t>
+      </w:r>
+      <w:r>
+        <w:rPr>
+          <w:rFonts w:ascii="Consolas" w:hAnsi="Consolas"/>
+          <w:color w:val="CCCCCC"/>
+          <w:sz w:val="21"/>
+          <w:szCs w:val="21"/>
+        </w:rPr>
+        <w:t xml:space="preserve"> </w:t>
+      </w:r>
+      <w:r>
+        <w:rPr>
+          <w:rFonts w:ascii="Consolas" w:hAnsi="Consolas"/>
+          <w:color w:val="4EC9B0"/>
+          <w:sz w:val="21"/>
+          <w:szCs w:val="21"/>
+        </w:rPr>
+        <w:t>Client</w:t>
+      </w:r>
+      <w:r>
+        <w:rPr>
+          <w:rFonts w:ascii="Consolas" w:hAnsi="Consolas"/>
+          <w:color w:val="CCCCCC"/>
+          <w:sz w:val="21"/>
+          <w:szCs w:val="21"/>
+        </w:rPr>
+        <w:t xml:space="preserve"> {</w:t>
+      </w:r>
+    </w:p>
+    <w:p>
+      <w:pPr>
+        <w:shd w:val="clear" w:color="auto" w:fill="1F1F1F"/>
+        <w:spacing w:line="285" w:lineRule="atLeast"/>
+        <w:rPr>
+          <w:rFonts w:ascii="Consolas" w:hAnsi="Consolas"/>
+          <w:color w:val="CCCCCC"/>
+          <w:sz w:val="21"/>
+          <w:szCs w:val="21"/>
+        </w:rPr>
+      </w:pPr>
+      <w:r>
+        <w:rPr>
+          <w:rFonts w:ascii="Consolas" w:hAnsi="Consolas"/>
+          <w:color w:val="CCCCCC"/>
+          <w:sz w:val="21"/>
+          <w:szCs w:val="21"/>
+        </w:rPr>
+        <w:t xml:space="preserve">    </w:t>
+      </w:r>
+      <w:r>
+        <w:rPr>
+          <w:rFonts w:ascii="Consolas" w:hAnsi="Consolas"/>
+          <w:color w:val="569CD6"/>
+          <w:sz w:val="21"/>
+          <w:szCs w:val="21"/>
+        </w:rPr>
+        <w:t>public</w:t>
+      </w:r>
+      <w:r>
+        <w:rPr>
+          <w:rFonts w:ascii="Consolas" w:hAnsi="Consolas"/>
+          <w:color w:val="CCCCCC"/>
+          <w:sz w:val="21"/>
+          <w:szCs w:val="21"/>
+        </w:rPr>
+        <w:t xml:space="preserve"> </w:t>
+      </w:r>
+      <w:r>
+        <w:rPr>
+          <w:rFonts w:ascii="Consolas" w:hAnsi="Consolas"/>
+          <w:color w:val="569CD6"/>
+          <w:sz w:val="21"/>
+          <w:szCs w:val="21"/>
+        </w:rPr>
+        <w:t>static</w:t>
+      </w:r>
+      <w:r>
+        <w:rPr>
+          <w:rFonts w:ascii="Consolas" w:hAnsi="Consolas"/>
+          <w:color w:val="CCCCCC"/>
+          <w:sz w:val="21"/>
+          <w:szCs w:val="21"/>
+        </w:rPr>
+        <w:t xml:space="preserve"> </w:t>
+      </w:r>
+      <w:r>
+        <w:rPr>
+          <w:rFonts w:ascii="Consolas" w:hAnsi="Consolas"/>
+          <w:color w:val="4EC9B0"/>
+          <w:sz w:val="21"/>
+          <w:szCs w:val="21"/>
+        </w:rPr>
+        <w:t>void</w:t>
+      </w:r>
+      <w:r>
+        <w:rPr>
+          <w:rFonts w:ascii="Consolas" w:hAnsi="Consolas"/>
+          <w:color w:val="CCCCCC"/>
+          <w:sz w:val="21"/>
+          <w:szCs w:val="21"/>
+        </w:rPr>
+        <w:t xml:space="preserve"> </w:t>
+      </w:r>
+      <w:r>
+        <w:rPr>
+          <w:rFonts w:ascii="Consolas" w:hAnsi="Consolas"/>
+          <w:color w:val="DCDCAA"/>
+          <w:sz w:val="21"/>
+          <w:szCs w:val="21"/>
+        </w:rPr>
+        <w:t>main</w:t>
+      </w:r>
+      <w:r>
+        <w:rPr>
+          <w:rFonts w:ascii="Consolas" w:hAnsi="Consolas"/>
+          <w:color w:val="CCCCCC"/>
+          <w:sz w:val="21"/>
+          <w:szCs w:val="21"/>
+        </w:rPr>
+        <w:t>(</w:t>
+      </w:r>
+      <w:r>
+        <w:rPr>
+          <w:rFonts w:ascii="Consolas" w:hAnsi="Consolas"/>
+          <w:color w:val="4EC9B0"/>
+          <w:sz w:val="21"/>
+          <w:szCs w:val="21"/>
+        </w:rPr>
+        <w:t>String</w:t>
+      </w:r>
+      <w:r>
+        <w:rPr>
+          <w:rFonts w:ascii="Consolas" w:hAnsi="Consolas"/>
+          <w:color w:val="CCCCCC"/>
+          <w:sz w:val="21"/>
+          <w:szCs w:val="21"/>
+        </w:rPr>
+        <w:t xml:space="preserve">[] </w:t>
+      </w:r>
+      <w:proofErr w:type="spellStart"/>
+      <w:r>
+        <w:rPr>
+          <w:rFonts w:ascii="Consolas" w:hAnsi="Consolas"/>
+          <w:color w:val="9CDCFE"/>
+          <w:sz w:val="21"/>
+          <w:szCs w:val="21"/>
+        </w:rPr>
+        <w:t>args</w:t>
+      </w:r>
+      <w:proofErr w:type="spellEnd"/>
+      <w:r>
+        <w:rPr>
+          <w:rFonts w:ascii="Consolas" w:hAnsi="Consolas"/>
+          <w:color w:val="CCCCCC"/>
+          <w:sz w:val="21"/>
+          <w:szCs w:val="21"/>
+        </w:rPr>
+        <w:t>) {</w:t>
+      </w:r>
+    </w:p>
+    <w:p>
+      <w:pPr>
+        <w:shd w:val="clear" w:color="auto" w:fill="1F1F1F"/>
+        <w:spacing w:line="285" w:lineRule="atLeast"/>
+        <w:rPr>
+          <w:rFonts w:ascii="Consolas" w:hAnsi="Consolas"/>
+          <w:color w:val="CCCCCC"/>
+          <w:sz w:val="21"/>
+          <w:szCs w:val="21"/>
+        </w:rPr>
+      </w:pPr>
+      <w:r>
+        <w:rPr>
+          <w:rFonts w:ascii="Consolas" w:hAnsi="Consolas"/>
+          <w:color w:val="CCCCCC"/>
+          <w:sz w:val="21"/>
+          <w:szCs w:val="21"/>
+        </w:rPr>
+        <w:t xml:space="preserve">        </w:t>
+      </w:r>
+      <w:proofErr w:type="spellStart"/>
+      <w:r>
+        <w:rPr>
+          <w:rFonts w:ascii="Consolas" w:hAnsi="Consolas"/>
+          <w:color w:val="4EC9B0"/>
+          <w:sz w:val="21"/>
+          <w:szCs w:val="21"/>
+        </w:rPr>
+        <w:t>FileSystemReceiver</w:t>
+      </w:r>
+      <w:proofErr w:type="spellEnd"/>
+      <w:r>
+        <w:rPr>
+          <w:rFonts w:ascii="Consolas" w:hAnsi="Consolas"/>
+          <w:color w:val="CCCCCC"/>
+          <w:sz w:val="21"/>
+          <w:szCs w:val="21"/>
+        </w:rPr>
+        <w:t xml:space="preserve"> </w:t>
+      </w:r>
+      <w:r>
+        <w:rPr>
+          <w:rFonts w:ascii="Consolas" w:hAnsi="Consolas"/>
+          <w:color w:val="9CDCFE"/>
+          <w:sz w:val="21"/>
+          <w:szCs w:val="21"/>
+        </w:rPr>
+        <w:t>fs</w:t>
+      </w:r>
+      <w:r>
+        <w:rPr>
+          <w:rFonts w:ascii="Consolas" w:hAnsi="Consolas"/>
+          <w:color w:val="CCCCCC"/>
+          <w:sz w:val="21"/>
+          <w:szCs w:val="21"/>
+        </w:rPr>
+        <w:t xml:space="preserve"> </w:t>
+      </w:r>
+      <w:r>
+        <w:rPr>
+          <w:rFonts w:ascii="Consolas" w:hAnsi="Consolas"/>
+          <w:color w:val="D4D4D4"/>
+          <w:sz w:val="21"/>
+          <w:szCs w:val="21"/>
+        </w:rPr>
+        <w:t>=</w:t>
+      </w:r>
+      <w:r>
+        <w:rPr>
+          <w:rFonts w:ascii="Consolas" w:hAnsi="Consolas"/>
+          <w:color w:val="CCCCCC"/>
+          <w:sz w:val="21"/>
+          <w:szCs w:val="21"/>
+        </w:rPr>
+        <w:t xml:space="preserve"> </w:t>
+      </w:r>
+      <w:proofErr w:type="spellStart"/>
+      <w:r>
+        <w:rPr>
+          <w:rFonts w:ascii="Consolas" w:hAnsi="Consolas"/>
+          <w:color w:val="9CDCFE"/>
+          <w:sz w:val="21"/>
+          <w:szCs w:val="21"/>
+        </w:rPr>
+        <w:t>FileSystemReceiverUtil</w:t>
+      </w:r>
+      <w:r>
+        <w:rPr>
+          <w:rFonts w:ascii="Consolas" w:hAnsi="Consolas"/>
+          <w:color w:val="CCCCCC"/>
+          <w:sz w:val="21"/>
+          <w:szCs w:val="21"/>
+        </w:rPr>
+        <w:t>.</w:t>
+      </w:r>
+      <w:r>
+        <w:rPr>
+          <w:rFonts w:ascii="Consolas" w:hAnsi="Consolas"/>
+          <w:color w:val="DCDCAA"/>
+          <w:sz w:val="21"/>
+          <w:szCs w:val="21"/>
+        </w:rPr>
+        <w:t>getUnderlyingFileSystem</w:t>
+      </w:r>
+      <w:proofErr w:type="spellEnd"/>
+      <w:r>
+        <w:rPr>
+          <w:rFonts w:ascii="Consolas" w:hAnsi="Consolas"/>
+          <w:color w:val="CCCCCC"/>
+          <w:sz w:val="21"/>
+          <w:szCs w:val="21"/>
+        </w:rPr>
+        <w:t>();</w:t>
+      </w:r>
+    </w:p>
+    <w:p>
+      <w:pPr>
+        <w:shd w:val="clear" w:color="auto" w:fill="1F1F1F"/>
+        <w:spacing w:line="285" w:lineRule="atLeast"/>
+        <w:rPr>
+          <w:rFonts w:ascii="Consolas" w:hAnsi="Consolas"/>
+          <w:color w:val="CCCCCC"/>
+          <w:sz w:val="21"/>
+          <w:szCs w:val="21"/>
+        </w:rPr>
+      </w:pPr>
+    </w:p>
+    <w:p>
+      <w:pPr>
+        <w:shd w:val="clear" w:color="auto" w:fill="1F1F1F"/>
+        <w:spacing w:line="285" w:lineRule="atLeast"/>
+        <w:rPr>
+          <w:rFonts w:ascii="Consolas" w:hAnsi="Consolas"/>
+          <w:color w:val="CCCCCC"/>
+          <w:sz w:val="21"/>
+          <w:szCs w:val="21"/>
+        </w:rPr>
+      </w:pPr>
+      <w:r>
+        <w:rPr>
+          <w:rFonts w:ascii="Consolas" w:hAnsi="Consolas"/>
+          <w:color w:val="CCCCCC"/>
+          <w:sz w:val="21"/>
+          <w:szCs w:val="21"/>
+        </w:rPr>
+        <w:t xml:space="preserve">        </w:t>
+      </w:r>
+      <w:r>
+        <w:rPr>
+          <w:rFonts w:ascii="Consolas" w:hAnsi="Consolas"/>
+          <w:color w:val="6A9955"/>
+          <w:sz w:val="21"/>
+          <w:szCs w:val="21"/>
+        </w:rPr>
+        <w:t>// Creating the command and associating it with the receiver</w:t>
+      </w:r>
+    </w:p>
+    <w:p>
+      <w:pPr>
+        <w:shd w:val="clear" w:color="auto" w:fill="1F1F1F"/>
+        <w:spacing w:line="285" w:lineRule="atLeast"/>
+        <w:rPr>
+          <w:rFonts w:ascii="Consolas" w:hAnsi="Consolas"/>
+          <w:color w:val="CCCCCC"/>
+          <w:sz w:val="21"/>
+          <w:szCs w:val="21"/>
+        </w:rPr>
+      </w:pPr>
+      <w:r>
+        <w:rPr>
+          <w:rFonts w:ascii="Consolas" w:hAnsi="Consolas"/>
+          <w:color w:val="CCCCCC"/>
+          <w:sz w:val="21"/>
+          <w:szCs w:val="21"/>
+        </w:rPr>
+        <w:t xml:space="preserve">        </w:t>
+      </w:r>
+      <w:r>
+        <w:rPr>
+          <w:rFonts w:ascii="Consolas" w:hAnsi="Consolas"/>
+          <w:color w:val="4EC9B0"/>
+          <w:sz w:val="21"/>
+          <w:szCs w:val="21"/>
+        </w:rPr>
+        <w:t>Command</w:t>
+      </w:r>
+      <w:r>
+        <w:rPr>
+          <w:rFonts w:ascii="Consolas" w:hAnsi="Consolas"/>
+          <w:color w:val="CCCCCC"/>
+          <w:sz w:val="21"/>
+          <w:szCs w:val="21"/>
+        </w:rPr>
+        <w:t xml:space="preserve"> </w:t>
+      </w:r>
+      <w:proofErr w:type="spellStart"/>
+      <w:r>
+        <w:rPr>
+          <w:rFonts w:ascii="Consolas" w:hAnsi="Consolas"/>
+          <w:color w:val="9CDCFE"/>
+          <w:sz w:val="21"/>
+          <w:szCs w:val="21"/>
+        </w:rPr>
+        <w:t>openFileCommand</w:t>
+      </w:r>
+      <w:proofErr w:type="spellEnd"/>
+      <w:r>
+        <w:rPr>
+          <w:rFonts w:ascii="Consolas" w:hAnsi="Consolas"/>
+          <w:color w:val="CCCCCC"/>
+          <w:sz w:val="21"/>
+          <w:szCs w:val="21"/>
+        </w:rPr>
+        <w:t xml:space="preserve"> </w:t>
+      </w:r>
+      <w:r>
+        <w:rPr>
+          <w:rFonts w:ascii="Consolas" w:hAnsi="Consolas"/>
+          <w:color w:val="D4D4D4"/>
+          <w:sz w:val="21"/>
+          <w:szCs w:val="21"/>
+        </w:rPr>
+        <w:t>=</w:t>
+      </w:r>
+      <w:r>
+        <w:rPr>
+          <w:rFonts w:ascii="Consolas" w:hAnsi="Consolas"/>
+          <w:color w:val="CCCCCC"/>
+          <w:sz w:val="21"/>
+          <w:szCs w:val="21"/>
+        </w:rPr>
+        <w:t xml:space="preserve"> </w:t>
+      </w:r>
+      <w:r>
+        <w:rPr>
+          <w:rFonts w:ascii="Consolas" w:hAnsi="Consolas"/>
+          <w:color w:val="C586C0"/>
+          <w:sz w:val="21"/>
+          <w:szCs w:val="21"/>
+        </w:rPr>
+        <w:t>new</w:t>
+      </w:r>
+      <w:r>
+        <w:rPr>
+          <w:rFonts w:ascii="Consolas" w:hAnsi="Consolas"/>
+          <w:color w:val="CCCCCC"/>
+          <w:sz w:val="21"/>
+          <w:szCs w:val="21"/>
+        </w:rPr>
+        <w:t xml:space="preserve"> </w:t>
+      </w:r>
+      <w:proofErr w:type="spellStart"/>
+      <w:r>
+        <w:rPr>
+          <w:rFonts w:ascii="Consolas" w:hAnsi="Consolas"/>
+          <w:color w:val="DCDCAA"/>
+          <w:sz w:val="21"/>
+          <w:szCs w:val="21"/>
         </w:rPr>
         <w:t>OpenFileCommand</w:t>
       </w:r>
-      <w:r>
-        <w:rPr>
-          <w:rFonts w:ascii="Menlo" w:hAnsi="Menlo" w:cs="Menlo"/>
-          <w:color w:val="CCCCCC"/>
-          <w:sz w:val="18"/>
-          <w:szCs w:val="18"/>
+      <w:proofErr w:type="spellEnd"/>
+      <w:r>
+        <w:rPr>
+          <w:rFonts w:ascii="Consolas" w:hAnsi="Consolas"/>
+          <w:color w:val="CCCCCC"/>
+          <w:sz w:val="21"/>
+          <w:szCs w:val="21"/>
+        </w:rPr>
+        <w:t>(fs);</w:t>
+      </w:r>
+    </w:p>
+    <w:p>
+      <w:pPr>
+        <w:shd w:val="clear" w:color="auto" w:fill="1F1F1F"/>
+        <w:spacing w:line="285" w:lineRule="atLeast"/>
+        <w:rPr>
+          <w:rFonts w:ascii="Consolas" w:hAnsi="Consolas"/>
+          <w:color w:val="CCCCCC"/>
+          <w:sz w:val="21"/>
+          <w:szCs w:val="21"/>
+        </w:rPr>
+      </w:pPr>
+    </w:p>
+    <w:p>
+      <w:pPr>
+        <w:shd w:val="clear" w:color="auto" w:fill="1F1F1F"/>
+        <w:spacing w:line="285" w:lineRule="atLeast"/>
+        <w:rPr>
+          <w:rFonts w:ascii="Consolas" w:hAnsi="Consolas"/>
+          <w:color w:val="CCCCCC"/>
+          <w:sz w:val="21"/>
+          <w:szCs w:val="21"/>
+        </w:rPr>
+      </w:pPr>
+      <w:r>
+        <w:rPr>
+          <w:rFonts w:ascii="Consolas" w:hAnsi="Consolas"/>
+          <w:color w:val="CCCCCC"/>
+          <w:sz w:val="21"/>
+          <w:szCs w:val="21"/>
+        </w:rPr>
+        <w:t xml:space="preserve">        </w:t>
+      </w:r>
+      <w:r>
+        <w:rPr>
+          <w:rFonts w:ascii="Consolas" w:hAnsi="Consolas"/>
+          <w:color w:val="6A9955"/>
+          <w:sz w:val="21"/>
+          <w:szCs w:val="21"/>
+        </w:rPr>
+        <w:t>// Creating invoker and associate it with the command</w:t>
+      </w:r>
+    </w:p>
+    <w:p>
+      <w:pPr>
+        <w:shd w:val="clear" w:color="auto" w:fill="1F1F1F"/>
+        <w:spacing w:line="285" w:lineRule="atLeast"/>
+        <w:rPr>
+          <w:rFonts w:ascii="Consolas" w:hAnsi="Consolas"/>
+          <w:color w:val="CCCCCC"/>
+          <w:sz w:val="21"/>
+          <w:szCs w:val="21"/>
+        </w:rPr>
+      </w:pPr>
+      <w:r>
+        <w:rPr>
+          <w:rFonts w:ascii="Consolas" w:hAnsi="Consolas"/>
+          <w:color w:val="CCCCCC"/>
+          <w:sz w:val="21"/>
+          <w:szCs w:val="21"/>
+        </w:rPr>
+        <w:t xml:space="preserve">        </w:t>
+      </w:r>
+      <w:proofErr w:type="spellStart"/>
+      <w:r>
+        <w:rPr>
+          <w:rFonts w:ascii="Consolas" w:hAnsi="Consolas"/>
+          <w:color w:val="4EC9B0"/>
+          <w:sz w:val="21"/>
+          <w:szCs w:val="21"/>
+        </w:rPr>
+        <w:t>FileInvoker</w:t>
+      </w:r>
+      <w:proofErr w:type="spellEnd"/>
+      <w:r>
+        <w:rPr>
+          <w:rFonts w:ascii="Consolas" w:hAnsi="Consolas"/>
+          <w:color w:val="CCCCCC"/>
+          <w:sz w:val="21"/>
+          <w:szCs w:val="21"/>
         </w:rPr>
         <w:t xml:space="preserve"> </w:t>
       </w:r>
       <w:r>
         <w:rPr>
-          <w:rFonts w:ascii="Menlo" w:hAnsi="Menlo" w:cs="Menlo"/>
-          <w:color w:val="569CD6"/>
-          <w:sz w:val="18"/>
-          <w:szCs w:val="18"/>
-        </w:rPr>
-        <w:t>implements</w:t>
-      </w:r>
-      <w:r>
-        <w:rPr>
-          <w:rFonts w:ascii="Menlo" w:hAnsi="Menlo" w:cs="Menlo"/>
-          <w:color w:val="CCCCCC"/>
-          <w:sz w:val="18"/>
-          <w:szCs w:val="18"/>
+          <w:rFonts w:ascii="Consolas" w:hAnsi="Consolas"/>
+          <w:color w:val="9CDCFE"/>
+          <w:sz w:val="21"/>
+          <w:szCs w:val="21"/>
+        </w:rPr>
+        <w:t>file</w:t>
+      </w:r>
+      <w:r>
+        <w:rPr>
+          <w:rFonts w:ascii="Consolas" w:hAnsi="Consolas"/>
+          <w:color w:val="CCCCCC"/>
+          <w:sz w:val="21"/>
+          <w:szCs w:val="21"/>
         </w:rPr>
         <w:t xml:space="preserve"> </w:t>
       </w:r>
       <w:r>
         <w:rPr>
-          <w:rFonts w:ascii="Menlo" w:hAnsi="Menlo" w:cs="Menlo"/>
-          <w:color w:val="4EC9B0"/>
-          <w:sz w:val="18"/>
-          <w:szCs w:val="18"/>
-        </w:rPr>
-        <w:t>Command</w:t>
-      </w:r>
-      <w:r>
-        <w:rPr>
-          <w:rFonts w:ascii="Menlo" w:hAnsi="Menlo" w:cs="Menlo"/>
-          <w:color w:val="CCCCCC"/>
-          <w:sz w:val="18"/>
-          <w:szCs w:val="18"/>
-        </w:rPr>
-        <w:t xml:space="preserve"> {</w:t>
-      </w:r>
-    </w:p>
-    <w:p>
-      <w:pPr>
-        <w:shd w:val="clear" w:color="auto" w:fill="1F1F1F"/>
-        <w:spacing w:line="270" w:lineRule="atLeast"/>
-        <w:rPr>
-          <w:rFonts w:ascii="Menlo" w:hAnsi="Menlo" w:cs="Menlo"/>
-          <w:color w:val="CCCCCC"/>
-          <w:sz w:val="18"/>
-          <w:szCs w:val="18"/>
-        </w:rPr>
-      </w:pPr>
-      <w:r>
-        <w:rPr>
-          <w:rFonts w:ascii="Menlo" w:hAnsi="Menlo" w:cs="Menlo"/>
-          <w:color w:val="CCCCCC"/>
-          <w:sz w:val="18"/>
-          <w:szCs w:val="18"/>
-        </w:rPr>
-        <w:t xml:space="preserve">    </w:t>
-      </w:r>
-      <w:r>
-        <w:rPr>
-          <w:rFonts w:ascii="Menlo" w:hAnsi="Menlo" w:cs="Menlo"/>
-          <w:color w:val="569CD6"/>
-          <w:sz w:val="18"/>
-          <w:szCs w:val="18"/>
-        </w:rPr>
-        <w:t>private</w:t>
-      </w:r>
-      <w:r>
-        <w:rPr>
-          <w:rFonts w:ascii="Menlo" w:hAnsi="Menlo" w:cs="Menlo"/>
-          <w:color w:val="CCCCCC"/>
-          <w:sz w:val="18"/>
-          <w:szCs w:val="18"/>
+          <w:rFonts w:ascii="Consolas" w:hAnsi="Consolas"/>
+          <w:color w:val="D4D4D4"/>
+          <w:sz w:val="21"/>
+          <w:szCs w:val="21"/>
+        </w:rPr>
+        <w:t>=</w:t>
+      </w:r>
+      <w:r>
+        <w:rPr>
+          <w:rFonts w:ascii="Consolas" w:hAnsi="Consolas"/>
+          <w:color w:val="CCCCCC"/>
+          <w:sz w:val="21"/>
+          <w:szCs w:val="21"/>
         </w:rPr>
         <w:t xml:space="preserve"> </w:t>
       </w:r>
       <w:r>
         <w:rPr>
-          <w:rFonts w:ascii="Menlo" w:hAnsi="Menlo" w:cs="Menlo"/>
-          <w:color w:val="4EC9B0"/>
-          <w:sz w:val="18"/>
-          <w:szCs w:val="18"/>
-        </w:rPr>
-        <w:t>FileSystemReceiver</w:t>
-      </w:r>
-      <w:r>
-        <w:rPr>
-          <w:rFonts w:ascii="Menlo" w:hAnsi="Menlo" w:cs="Menlo"/>
-          <w:color w:val="CCCCCC"/>
-          <w:sz w:val="18"/>
-          <w:szCs w:val="18"/>
+          <w:rFonts w:ascii="Consolas" w:hAnsi="Consolas"/>
+          <w:color w:val="C586C0"/>
+          <w:sz w:val="21"/>
+          <w:szCs w:val="21"/>
+        </w:rPr>
+        <w:t>new</w:t>
+      </w:r>
+      <w:r>
+        <w:rPr>
+          <w:rFonts w:ascii="Consolas" w:hAnsi="Consolas"/>
+          <w:color w:val="CCCCCC"/>
+          <w:sz w:val="21"/>
+          <w:szCs w:val="21"/>
         </w:rPr>
         <w:t xml:space="preserve"> </w:t>
       </w:r>
-      <w:r>
-        <w:rPr>
-          <w:rFonts w:ascii="Menlo" w:hAnsi="Menlo" w:cs="Menlo"/>
+      <w:proofErr w:type="spellStart"/>
+      <w:r>
+        <w:rPr>
+          <w:rFonts w:ascii="Consolas" w:hAnsi="Consolas"/>
+          <w:color w:val="DCDCAA"/>
+          <w:sz w:val="21"/>
+          <w:szCs w:val="21"/>
+        </w:rPr>
+        <w:t>FileInvoker</w:t>
+      </w:r>
+      <w:proofErr w:type="spellEnd"/>
+      <w:r>
+        <w:rPr>
+          <w:rFonts w:ascii="Consolas" w:hAnsi="Consolas"/>
+          <w:color w:val="CCCCCC"/>
+          <w:sz w:val="21"/>
+          <w:szCs w:val="21"/>
+        </w:rPr>
+        <w:t>(</w:t>
+      </w:r>
+      <w:proofErr w:type="spellStart"/>
+      <w:r>
+        <w:rPr>
+          <w:rFonts w:ascii="Consolas" w:hAnsi="Consolas"/>
+          <w:color w:val="CCCCCC"/>
+          <w:sz w:val="21"/>
+          <w:szCs w:val="21"/>
+        </w:rPr>
+        <w:t>openFileCommand</w:t>
+      </w:r>
+      <w:proofErr w:type="spellEnd"/>
+      <w:r>
+        <w:rPr>
+          <w:rFonts w:ascii="Consolas" w:hAnsi="Consolas"/>
+          <w:color w:val="CCCCCC"/>
+          <w:sz w:val="21"/>
+          <w:szCs w:val="21"/>
+        </w:rPr>
+        <w:t>);</w:t>
+      </w:r>
+    </w:p>
+    <w:p>
+      <w:pPr>
+        <w:shd w:val="clear" w:color="auto" w:fill="1F1F1F"/>
+        <w:spacing w:line="285" w:lineRule="atLeast"/>
+        <w:rPr>
+          <w:rFonts w:ascii="Consolas" w:hAnsi="Consolas"/>
+          <w:color w:val="CCCCCC"/>
+          <w:sz w:val="21"/>
+          <w:szCs w:val="21"/>
+        </w:rPr>
+      </w:pPr>
+    </w:p>
+    <w:p>
+      <w:pPr>
+        <w:shd w:val="clear" w:color="auto" w:fill="1F1F1F"/>
+        <w:spacing w:line="285" w:lineRule="atLeast"/>
+        <w:rPr>
+          <w:rFonts w:ascii="Consolas" w:hAnsi="Consolas"/>
+          <w:color w:val="CCCCCC"/>
+          <w:sz w:val="21"/>
+          <w:szCs w:val="21"/>
+        </w:rPr>
+      </w:pPr>
+      <w:r>
+        <w:rPr>
+          <w:rFonts w:ascii="Consolas" w:hAnsi="Consolas"/>
+          <w:color w:val="CCCCCC"/>
+          <w:sz w:val="21"/>
+          <w:szCs w:val="21"/>
+        </w:rPr>
+        <w:t xml:space="preserve">        </w:t>
+      </w:r>
+      <w:r>
+        <w:rPr>
+          <w:rFonts w:ascii="Consolas" w:hAnsi="Consolas"/>
+          <w:color w:val="6A9955"/>
+          <w:sz w:val="21"/>
+          <w:szCs w:val="21"/>
+        </w:rPr>
+        <w:t>// Perform action on the invoker object</w:t>
+      </w:r>
+    </w:p>
+    <w:p>
+      <w:pPr>
+        <w:shd w:val="clear" w:color="auto" w:fill="1F1F1F"/>
+        <w:spacing w:line="285" w:lineRule="atLeast"/>
+        <w:rPr>
+          <w:rFonts w:ascii="Consolas" w:hAnsi="Consolas"/>
+          <w:color w:val="CCCCCC"/>
+          <w:sz w:val="21"/>
+          <w:szCs w:val="21"/>
+        </w:rPr>
+      </w:pPr>
+      <w:r>
+        <w:rPr>
+          <w:rFonts w:ascii="Consolas" w:hAnsi="Consolas"/>
+          <w:color w:val="CCCCCC"/>
+          <w:sz w:val="21"/>
+          <w:szCs w:val="21"/>
+        </w:rPr>
+        <w:t xml:space="preserve">        </w:t>
+      </w:r>
+      <w:proofErr w:type="spellStart"/>
+      <w:r>
+        <w:rPr>
+          <w:rFonts w:ascii="Consolas" w:hAnsi="Consolas"/>
           <w:color w:val="9CDCFE"/>
-          <w:sz w:val="18"/>
-          <w:szCs w:val="18"/>
-        </w:rPr>
-        <w:t>fileSystem</w:t>
-      </w:r>
-      <w:r>
-        <w:rPr>
-          <w:rFonts w:ascii="Menlo" w:hAnsi="Menlo" w:cs="Menlo"/>
-          <w:color w:val="CCCCCC"/>
-          <w:sz w:val="18"/>
-          <w:szCs w:val="18"/>
-        </w:rPr>
-        <w:t>;</w:t>
-      </w:r>
-    </w:p>
-    <w:p>
-      <w:pPr>
-        <w:shd w:val="clear" w:color="auto" w:fill="1F1F1F"/>
-        <w:spacing w:line="270" w:lineRule="atLeast"/>
-        <w:rPr>
-          <w:rFonts w:ascii="Menlo" w:hAnsi="Menlo" w:cs="Menlo"/>
-          <w:color w:val="CCCCCC"/>
-          <w:sz w:val="18"/>
-          <w:szCs w:val="18"/>
-        </w:rPr>
-      </w:pPr>
-    </w:p>
-    <w:p>
-      <w:pPr>
-        <w:shd w:val="clear" w:color="auto" w:fill="1F1F1F"/>
-        <w:spacing w:line="270" w:lineRule="atLeast"/>
-        <w:rPr>
-          <w:rFonts w:ascii="Menlo" w:hAnsi="Menlo" w:cs="Menlo"/>
-          <w:color w:val="CCCCCC"/>
-          <w:sz w:val="18"/>
-          <w:szCs w:val="18"/>
-        </w:rPr>
-      </w:pPr>
-      <w:r>
-        <w:rPr>
-          <w:rFonts w:ascii="Menlo" w:hAnsi="Menlo" w:cs="Menlo"/>
-          <w:color w:val="CCCCCC"/>
-          <w:sz w:val="18"/>
-          <w:szCs w:val="18"/>
-        </w:rPr>
-        <w:t xml:space="preserve">    </w:t>
-      </w:r>
-      <w:r>
-        <w:rPr>
-          <w:rFonts w:ascii="Menlo" w:hAnsi="Menlo" w:cs="Menlo"/>
-          <w:color w:val="569CD6"/>
-          <w:sz w:val="18"/>
-          <w:szCs w:val="18"/>
-        </w:rPr>
-        <w:t>public</w:t>
-      </w:r>
-      <w:r>
-        <w:rPr>
-          <w:rFonts w:ascii="Menlo" w:hAnsi="Menlo" w:cs="Menlo"/>
-          <w:color w:val="CCCCCC"/>
-          <w:sz w:val="18"/>
-          <w:szCs w:val="18"/>
-        </w:rPr>
-        <w:t xml:space="preserve"> </w:t>
-      </w:r>
-      <w:r>
-        <w:rPr>
-          <w:rFonts w:ascii="Menlo" w:hAnsi="Menlo" w:cs="Menlo"/>
+          <w:sz w:val="21"/>
+          <w:szCs w:val="21"/>
+        </w:rPr>
+        <w:t>file</w:t>
+      </w:r>
+      <w:r>
+        <w:rPr>
+          <w:rFonts w:ascii="Consolas" w:hAnsi="Consolas"/>
+          <w:color w:val="CCCCCC"/>
+          <w:sz w:val="21"/>
+          <w:szCs w:val="21"/>
+        </w:rPr>
+        <w:t>.</w:t>
+      </w:r>
+      <w:r>
+        <w:rPr>
+          <w:rFonts w:ascii="Consolas" w:hAnsi="Consolas"/>
           <w:color w:val="DCDCAA"/>
-          <w:sz w:val="18"/>
-          <w:szCs w:val="18"/>
-        </w:rPr>
-        <w:t>OpenFileCommand</w:t>
-      </w:r>
-      <w:r>
-        <w:rPr>
-          <w:rFonts w:ascii="Menlo" w:hAnsi="Menlo" w:cs="Menlo"/>
-          <w:color w:val="CCCCCC"/>
-          <w:sz w:val="18"/>
-          <w:szCs w:val="18"/>
-        </w:rPr>
-        <w:t>(</w:t>
-      </w:r>
-      <w:r>
-        <w:rPr>
-          <w:rFonts w:ascii="Menlo" w:hAnsi="Menlo" w:cs="Menlo"/>
-          <w:color w:val="4EC9B0"/>
-          <w:sz w:val="18"/>
-          <w:szCs w:val="18"/>
-        </w:rPr>
-        <w:t>FileSystemReceiver</w:t>
-      </w:r>
-      <w:r>
-        <w:rPr>
-          <w:rFonts w:ascii="Menlo" w:hAnsi="Menlo" w:cs="Menlo"/>
-          <w:color w:val="CCCCCC"/>
-          <w:sz w:val="18"/>
-          <w:szCs w:val="18"/>
-        </w:rPr>
-        <w:t xml:space="preserve"> </w:t>
-      </w:r>
-      <w:r>
-        <w:rPr>
-          <w:rFonts w:ascii="Menlo" w:hAnsi="Menlo" w:cs="Menlo"/>
-          <w:color w:val="9CDCFE"/>
-          <w:sz w:val="18"/>
-          <w:szCs w:val="18"/>
-        </w:rPr>
-        <w:t>fs</w:t>
-      </w:r>
-      <w:r>
-        <w:rPr>
-          <w:rFonts w:ascii="Menlo" w:hAnsi="Menlo" w:cs="Menlo"/>
-          <w:color w:val="CCCCCC"/>
-          <w:sz w:val="18"/>
-          <w:szCs w:val="18"/>
-        </w:rPr>
-        <w:t>){</w:t>
-      </w:r>
-    </w:p>
-    <w:p>
-      <w:pPr>
-        <w:shd w:val="clear" w:color="auto" w:fill="1F1F1F"/>
-        <w:spacing w:line="270" w:lineRule="atLeast"/>
-        <w:rPr>
-          <w:rFonts w:ascii="Menlo" w:hAnsi="Menlo" w:cs="Menlo"/>
-          <w:color w:val="CCCCCC"/>
-          <w:sz w:val="18"/>
-          <w:szCs w:val="18"/>
-        </w:rPr>
-      </w:pPr>
-      <w:r>
-        <w:rPr>
-          <w:rFonts w:ascii="Menlo" w:hAnsi="Menlo" w:cs="Menlo"/>
-          <w:color w:val="CCCCCC"/>
-          <w:sz w:val="18"/>
-          <w:szCs w:val="18"/>
-        </w:rPr>
-        <w:t xml:space="preserve">        </w:t>
-      </w:r>
-      <w:r>
-        <w:rPr>
-          <w:rFonts w:ascii="Menlo" w:hAnsi="Menlo" w:cs="Menlo"/>
-          <w:color w:val="569CD6"/>
-          <w:sz w:val="18"/>
-          <w:szCs w:val="18"/>
-        </w:rPr>
-        <w:t>this</w:t>
-      </w:r>
-      <w:r>
-        <w:rPr>
-          <w:rFonts w:ascii="Menlo" w:hAnsi="Menlo" w:cs="Menlo"/>
-          <w:color w:val="CCCCCC"/>
-          <w:sz w:val="18"/>
-          <w:szCs w:val="18"/>
-        </w:rPr>
-        <w:t>.</w:t>
-      </w:r>
-      <w:r>
-        <w:rPr>
-          <w:rFonts w:ascii="Menlo" w:hAnsi="Menlo" w:cs="Menlo"/>
-          <w:color w:val="9CDCFE"/>
-          <w:sz w:val="18"/>
-          <w:szCs w:val="18"/>
-        </w:rPr>
-        <w:t>fileSystem</w:t>
-      </w:r>
-      <w:r>
-        <w:rPr>
-          <w:rFonts w:ascii="Menlo" w:hAnsi="Menlo" w:cs="Menlo"/>
-          <w:color w:val="CCCCCC"/>
-          <w:sz w:val="18"/>
-          <w:szCs w:val="18"/>
-        </w:rPr>
-        <w:t xml:space="preserve"> </w:t>
-      </w:r>
-      <w:r>
-        <w:rPr>
-          <w:rFonts w:ascii="Menlo" w:hAnsi="Menlo" w:cs="Menlo"/>
-          <w:color w:val="D4D4D4"/>
-          <w:sz w:val="18"/>
-          <w:szCs w:val="18"/>
-        </w:rPr>
-        <w:t>=</w:t>
-      </w:r>
-      <w:r>
-        <w:rPr>
-          <w:rFonts w:ascii="Menlo" w:hAnsi="Menlo" w:cs="Menlo"/>
-          <w:color w:val="CCCCCC"/>
-          <w:sz w:val="18"/>
-          <w:szCs w:val="18"/>
-        </w:rPr>
-        <w:t xml:space="preserve"> fs;</w:t>
-      </w:r>
-    </w:p>
-    <w:p>
-      <w:pPr>
-        <w:shd w:val="clear" w:color="auto" w:fill="1F1F1F"/>
-        <w:spacing w:line="270" w:lineRule="atLeast"/>
-        <w:rPr>
-          <w:rFonts w:ascii="Menlo" w:hAnsi="Menlo" w:cs="Menlo"/>
-          <w:color w:val="CCCCCC"/>
-          <w:sz w:val="18"/>
-          <w:szCs w:val="18"/>
-        </w:rPr>
-      </w:pPr>
-      <w:r>
-        <w:rPr>
-          <w:rFonts w:ascii="Menlo" w:hAnsi="Menlo" w:cs="Menlo"/>
-          <w:color w:val="CCCCCC"/>
-          <w:sz w:val="18"/>
-          <w:szCs w:val="18"/>
-        </w:rPr>
-        <w:t xml:space="preserve">    }</w:t>
-      </w:r>
-    </w:p>
-    <w:p>
-      <w:pPr>
-        <w:shd w:val="clear" w:color="auto" w:fill="1F1F1F"/>
-        <w:spacing w:line="270" w:lineRule="atLeast"/>
-        <w:rPr>
-          <w:rFonts w:ascii="Menlo" w:hAnsi="Menlo" w:cs="Menlo"/>
-          <w:color w:val="CCCCCC"/>
-          <w:sz w:val="18"/>
-          <w:szCs w:val="18"/>
-        </w:rPr>
-      </w:pPr>
-    </w:p>
-    <w:p>
-      <w:pPr>
-        <w:shd w:val="clear" w:color="auto" w:fill="1F1F1F"/>
-        <w:spacing w:line="270" w:lineRule="atLeast"/>
-        <w:rPr>
-          <w:rFonts w:ascii="Menlo" w:hAnsi="Menlo" w:cs="Menlo"/>
-          <w:color w:val="CCCCCC"/>
-          <w:sz w:val="18"/>
-          <w:szCs w:val="18"/>
-        </w:rPr>
-      </w:pPr>
-      <w:r>
-        <w:rPr>
-          <w:rFonts w:ascii="Menlo" w:hAnsi="Menlo" w:cs="Menlo"/>
-          <w:color w:val="CCCCCC"/>
-          <w:sz w:val="18"/>
-          <w:szCs w:val="18"/>
-        </w:rPr>
-        <w:t xml:space="preserve">    @</w:t>
-      </w:r>
-      <w:r>
-        <w:rPr>
-          <w:rFonts w:ascii="Menlo" w:hAnsi="Menlo" w:cs="Menlo"/>
-          <w:color w:val="4EC9B0"/>
-          <w:sz w:val="18"/>
-          <w:szCs w:val="18"/>
-        </w:rPr>
-        <w:t>Override</w:t>
-      </w:r>
-    </w:p>
-    <w:p>
-      <w:pPr>
-        <w:shd w:val="clear" w:color="auto" w:fill="1F1F1F"/>
-        <w:spacing w:line="270" w:lineRule="atLeast"/>
-        <w:rPr>
-          <w:rFonts w:ascii="Menlo" w:hAnsi="Menlo" w:cs="Menlo"/>
-          <w:color w:val="CCCCCC"/>
-          <w:sz w:val="18"/>
-          <w:szCs w:val="18"/>
-        </w:rPr>
-      </w:pPr>
-      <w:r>
-        <w:rPr>
-          <w:rFonts w:ascii="Menlo" w:hAnsi="Menlo" w:cs="Menlo"/>
-          <w:color w:val="CCCCCC"/>
-          <w:sz w:val="18"/>
-          <w:szCs w:val="18"/>
-        </w:rPr>
-        <w:t xml:space="preserve">    </w:t>
-      </w:r>
-      <w:r>
-        <w:rPr>
-          <w:rFonts w:ascii="Menlo" w:hAnsi="Menlo" w:cs="Menlo"/>
-          <w:color w:val="569CD6"/>
-          <w:sz w:val="18"/>
-          <w:szCs w:val="18"/>
-        </w:rPr>
-        <w:t>public</w:t>
-      </w:r>
-      <w:r>
-        <w:rPr>
-          <w:rFonts w:ascii="Menlo" w:hAnsi="Menlo" w:cs="Menlo"/>
-          <w:color w:val="CCCCCC"/>
-          <w:sz w:val="18"/>
-          <w:szCs w:val="18"/>
-        </w:rPr>
-        <w:t xml:space="preserve"> </w:t>
-      </w:r>
-      <w:r>
-        <w:rPr>
-          <w:rFonts w:ascii="Menlo" w:hAnsi="Menlo" w:cs="Menlo"/>
-          <w:color w:val="4EC9B0"/>
-          <w:sz w:val="18"/>
-          <w:szCs w:val="18"/>
-        </w:rPr>
-        <w:t>void</w:t>
-      </w:r>
-      <w:r>
-        <w:rPr>
-          <w:rFonts w:ascii="Menlo" w:hAnsi="Menlo" w:cs="Menlo"/>
-          <w:color w:val="CCCCCC"/>
-          <w:sz w:val="18"/>
-          <w:szCs w:val="18"/>
-        </w:rPr>
-        <w:t xml:space="preserve"> </w:t>
-      </w:r>
-      <w:r>
-        <w:rPr>
-          <w:rFonts w:ascii="Menlo" w:hAnsi="Menlo" w:cs="Menlo"/>
-          <w:color w:val="DCDCAA"/>
-          <w:sz w:val="18"/>
-          <w:szCs w:val="18"/>
+          <w:sz w:val="21"/>
+          <w:szCs w:val="21"/>
         </w:rPr>
         <w:t>execute</w:t>
       </w:r>
-      <w:r>
-        <w:rPr>
-          <w:rFonts w:ascii="Menlo" w:hAnsi="Menlo" w:cs="Menlo"/>
-          <w:color w:val="CCCCCC"/>
-          <w:sz w:val="18"/>
-          <w:szCs w:val="18"/>
-        </w:rPr>
-        <w:t>(){</w:t>
-      </w:r>
-    </w:p>
-    <w:p>
-      <w:pPr>
-        <w:shd w:val="clear" w:color="auto" w:fill="1F1F1F"/>
-        <w:spacing w:line="270" w:lineRule="atLeast"/>
-        <w:rPr>
-          <w:rFonts w:ascii="Menlo" w:hAnsi="Menlo" w:cs="Menlo"/>
-          <w:color w:val="CCCCCC"/>
-          <w:sz w:val="18"/>
-          <w:szCs w:val="18"/>
-        </w:rPr>
-      </w:pPr>
-      <w:r>
-        <w:rPr>
-          <w:rFonts w:ascii="Menlo" w:hAnsi="Menlo" w:cs="Menlo"/>
-          <w:color w:val="CCCCCC"/>
-          <w:sz w:val="18"/>
-          <w:szCs w:val="18"/>
-        </w:rPr>
-        <w:t xml:space="preserve">        </w:t>
-      </w:r>
-      <w:r>
-        <w:rPr>
-          <w:rFonts w:ascii="Menlo" w:hAnsi="Menlo" w:cs="Menlo"/>
-          <w:color w:val="6A9955"/>
-          <w:sz w:val="18"/>
-          <w:szCs w:val="18"/>
-        </w:rPr>
-        <w:t>// open command is forwarding request to openFile method</w:t>
-      </w:r>
-    </w:p>
-    <w:p>
-      <w:pPr>
-        <w:shd w:val="clear" w:color="auto" w:fill="1F1F1F"/>
-        <w:spacing w:line="270" w:lineRule="atLeast"/>
-        <w:rPr>
-          <w:rFonts w:ascii="Menlo" w:hAnsi="Menlo" w:cs="Menlo"/>
-          <w:color w:val="CCCCCC"/>
-          <w:sz w:val="18"/>
-          <w:szCs w:val="18"/>
-        </w:rPr>
-      </w:pPr>
-      <w:r>
-        <w:rPr>
-          <w:rFonts w:ascii="Menlo" w:hAnsi="Menlo" w:cs="Menlo"/>
-          <w:color w:val="CCCCCC"/>
-          <w:sz w:val="18"/>
-          <w:szCs w:val="18"/>
-        </w:rPr>
-        <w:t xml:space="preserve">        </w:t>
-      </w:r>
-      <w:r>
-        <w:rPr>
-          <w:rFonts w:ascii="Menlo" w:hAnsi="Menlo" w:cs="Menlo"/>
-          <w:color w:val="569CD6"/>
-          <w:sz w:val="18"/>
-          <w:szCs w:val="18"/>
-        </w:rPr>
-        <w:t>this</w:t>
-      </w:r>
-      <w:r>
-        <w:rPr>
-          <w:rFonts w:ascii="Menlo" w:hAnsi="Menlo" w:cs="Menlo"/>
-          <w:color w:val="CCCCCC"/>
-          <w:sz w:val="18"/>
-          <w:szCs w:val="18"/>
-        </w:rPr>
-        <w:t>.</w:t>
-      </w:r>
-      <w:r>
-        <w:rPr>
-          <w:rFonts w:ascii="Menlo" w:hAnsi="Menlo" w:cs="Menlo"/>
-          <w:color w:val="9CDCFE"/>
-          <w:sz w:val="18"/>
-          <w:szCs w:val="18"/>
-        </w:rPr>
-        <w:t>fileSystem</w:t>
-      </w:r>
-      <w:r>
-        <w:rPr>
-          <w:rFonts w:ascii="Menlo" w:hAnsi="Menlo" w:cs="Menlo"/>
-          <w:color w:val="CCCCCC"/>
-          <w:sz w:val="18"/>
-          <w:szCs w:val="18"/>
-        </w:rPr>
-        <w:t>.</w:t>
-      </w:r>
-      <w:r>
-        <w:rPr>
-          <w:rFonts w:ascii="Menlo" w:hAnsi="Menlo" w:cs="Menlo"/>
-          <w:color w:val="DCDCAA"/>
-          <w:sz w:val="18"/>
-          <w:szCs w:val="18"/>
-        </w:rPr>
-        <w:t>openFile</w:t>
-      </w:r>
-      <w:r>
-        <w:rPr>
-          <w:rFonts w:ascii="Menlo" w:hAnsi="Menlo" w:cs="Menlo"/>
-          <w:color w:val="CCCCCC"/>
-          <w:sz w:val="18"/>
-          <w:szCs w:val="18"/>
+      <w:proofErr w:type="spellEnd"/>
+      <w:r>
+        <w:rPr>
+          <w:rFonts w:ascii="Consolas" w:hAnsi="Consolas"/>
+          <w:color w:val="CCCCCC"/>
+          <w:sz w:val="21"/>
+          <w:szCs w:val="21"/>
         </w:rPr>
         <w:t>();</w:t>
       </w:r>
@@ -952,416 +2902,56 @@
     <w:p>
       <w:pPr>
         <w:shd w:val="clear" w:color="auto" w:fill="1F1F1F"/>
-        <w:spacing w:line="270" w:lineRule="atLeast"/>
-        <w:rPr>
-          <w:rFonts w:ascii="Menlo" w:hAnsi="Menlo" w:cs="Menlo"/>
-          <w:color w:val="CCCCCC"/>
-          <w:sz w:val="18"/>
-          <w:szCs w:val="18"/>
-        </w:rPr>
-      </w:pPr>
-      <w:r>
-        <w:rPr>
-          <w:rFonts w:ascii="Menlo" w:hAnsi="Menlo" w:cs="Menlo"/>
-          <w:color w:val="CCCCCC"/>
-          <w:sz w:val="18"/>
-          <w:szCs w:val="18"/>
-        </w:rPr>
-        <w:t xml:space="preserve">    }</w:t>
-      </w:r>
-    </w:p>
-    <w:p>
-      <w:pPr>
-        <w:shd w:val="clear" w:color="auto" w:fill="1F1F1F"/>
-        <w:spacing w:line="270" w:lineRule="atLeast"/>
-        <w:rPr>
-          <w:rFonts w:ascii="Menlo" w:hAnsi="Menlo" w:cs="Menlo"/>
-          <w:color w:val="CCCCCC"/>
-          <w:sz w:val="18"/>
-          <w:szCs w:val="18"/>
-        </w:rPr>
-      </w:pPr>
-      <w:r>
-        <w:rPr>
-          <w:rFonts w:ascii="Menlo" w:hAnsi="Menlo" w:cs="Menlo"/>
-          <w:color w:val="CCCCCC"/>
-          <w:sz w:val="18"/>
-          <w:szCs w:val="18"/>
+        <w:spacing w:line="285" w:lineRule="atLeast"/>
+        <w:rPr>
+          <w:rFonts w:ascii="Consolas" w:hAnsi="Consolas"/>
+          <w:color w:val="CCCCCC"/>
+          <w:sz w:val="21"/>
+          <w:szCs w:val="21"/>
+        </w:rPr>
+      </w:pPr>
+      <w:r>
+        <w:rPr>
+          <w:rFonts w:ascii="Consolas" w:hAnsi="Consolas"/>
+          <w:color w:val="CCCCCC"/>
+          <w:sz w:val="21"/>
+          <w:szCs w:val="21"/>
+        </w:rPr>
+        <w:t>    }</w:t>
+      </w:r>
+    </w:p>
+    <w:p>
+      <w:pPr>
+        <w:shd w:val="clear" w:color="auto" w:fill="1F1F1F"/>
+        <w:spacing w:line="285" w:lineRule="atLeast"/>
+        <w:rPr>
+          <w:rFonts w:ascii="Consolas" w:hAnsi="Consolas"/>
+          <w:color w:val="CCCCCC"/>
+          <w:sz w:val="21"/>
+          <w:szCs w:val="21"/>
+        </w:rPr>
+      </w:pPr>
+      <w:r>
+        <w:rPr>
+          <w:rFonts w:ascii="Consolas" w:hAnsi="Consolas"/>
+          <w:color w:val="CCCCCC"/>
+          <w:sz w:val="21"/>
+          <w:szCs w:val="21"/>
         </w:rPr>
         <w:t>}</w:t>
       </w:r>
     </w:p>
     <w:p>
       <w:pPr>
-        <w:shd w:val="clear" w:color="auto" w:fill="1F1F1F"/>
-        <w:spacing w:line="270" w:lineRule="atLeast"/>
-        <w:rPr>
-          <w:rFonts w:ascii="Menlo" w:hAnsi="Menlo" w:cs="Menlo"/>
-          <w:color w:val="CCCCCC"/>
-          <w:sz w:val="18"/>
-          <w:szCs w:val="18"/>
-        </w:rPr>
-      </w:pPr>
-    </w:p>
-    <w:p>
-      <w:pPr>
-        <w:shd w:val="clear" w:color="auto" w:fill="1F1F1F"/>
-        <w:spacing w:line="270" w:lineRule="atLeast"/>
-        <w:rPr>
-          <w:rFonts w:ascii="Menlo" w:hAnsi="Menlo" w:cs="Menlo"/>
-          <w:color w:val="CCCCCC"/>
-          <w:sz w:val="18"/>
-          <w:szCs w:val="18"/>
-        </w:rPr>
-      </w:pPr>
-      <w:r>
-        <w:rPr>
-          <w:rFonts w:ascii="Menlo" w:hAnsi="Menlo" w:cs="Menlo"/>
-          <w:color w:val="6A9955"/>
-          <w:sz w:val="18"/>
-          <w:szCs w:val="18"/>
-        </w:rPr>
-        <w:t>// Similarly, you can create SaveFileCommand and CloseFileCommand</w:t>
-      </w:r>
-    </w:p>
-    <w:p>
-      <w:pPr>
-        <w:shd w:val="clear" w:color="auto" w:fill="1F1F1F"/>
-        <w:spacing w:line="270" w:lineRule="atLeast"/>
-        <w:rPr>
-          <w:rFonts w:ascii="Menlo" w:hAnsi="Menlo" w:cs="Menlo"/>
-          <w:color w:val="CCCCCC"/>
-          <w:sz w:val="18"/>
-          <w:szCs w:val="18"/>
-        </w:rPr>
-      </w:pPr>
-    </w:p>
-    <w:p>
-      <w:pPr>
-        <w:rPr>
-          <w:rFonts w:asciiTheme="minorHAnsi" w:hAnsiTheme="minorHAnsi" w:cstheme="minorHAnsi"/>
-        </w:rPr>
-      </w:pPr>
-      <w:r>
-        <w:rPr>
-          <w:rFonts w:asciiTheme="minorHAnsi" w:hAnsiTheme="minorHAnsi" w:cstheme="minorHAnsi"/>
-        </w:rPr>
-        <w:lastRenderedPageBreak/>
-        <w:t>We need a receiver, the FileSystemReceiver interface, and its implementations:</w:t>
-      </w:r>
-    </w:p>
-    <w:p>
-      <w:pPr>
-        <w:shd w:val="clear" w:color="auto" w:fill="1F1F1F"/>
-        <w:spacing w:line="270" w:lineRule="atLeast"/>
-        <w:rPr>
-          <w:rFonts w:ascii="Menlo" w:hAnsi="Menlo" w:cs="Menlo"/>
-          <w:color w:val="569CD6"/>
-          <w:sz w:val="18"/>
-          <w:szCs w:val="18"/>
-        </w:rPr>
-      </w:pPr>
-    </w:p>
-    <w:p>
-      <w:pPr>
-        <w:shd w:val="clear" w:color="auto" w:fill="1F1F1F"/>
-        <w:spacing w:line="270" w:lineRule="atLeast"/>
-        <w:rPr>
-          <w:rFonts w:ascii="Menlo" w:hAnsi="Menlo" w:cs="Menlo"/>
-          <w:color w:val="CCCCCC"/>
-          <w:sz w:val="18"/>
-          <w:szCs w:val="18"/>
-        </w:rPr>
-      </w:pPr>
-      <w:r>
-        <w:rPr>
-          <w:rFonts w:ascii="Menlo" w:hAnsi="Menlo" w:cs="Menlo"/>
-          <w:color w:val="569CD6"/>
-          <w:sz w:val="18"/>
-          <w:szCs w:val="18"/>
-        </w:rPr>
-        <w:t>public</w:t>
-      </w:r>
-      <w:r>
-        <w:rPr>
-          <w:rFonts w:ascii="Menlo" w:hAnsi="Menlo" w:cs="Menlo"/>
-          <w:color w:val="CCCCCC"/>
-          <w:sz w:val="18"/>
-          <w:szCs w:val="18"/>
-        </w:rPr>
-        <w:t xml:space="preserve"> </w:t>
-      </w:r>
-      <w:r>
-        <w:rPr>
-          <w:rFonts w:ascii="Menlo" w:hAnsi="Menlo" w:cs="Menlo"/>
-          <w:color w:val="569CD6"/>
-          <w:sz w:val="18"/>
-          <w:szCs w:val="18"/>
-        </w:rPr>
-        <w:t>interface</w:t>
-      </w:r>
-      <w:r>
-        <w:rPr>
-          <w:rFonts w:ascii="Menlo" w:hAnsi="Menlo" w:cs="Menlo"/>
-          <w:color w:val="CCCCCC"/>
-          <w:sz w:val="18"/>
-          <w:szCs w:val="18"/>
-        </w:rPr>
-        <w:t xml:space="preserve"> </w:t>
-      </w:r>
-      <w:r>
-        <w:rPr>
-          <w:rFonts w:ascii="Menlo" w:hAnsi="Menlo" w:cs="Menlo"/>
-          <w:color w:val="4EC9B0"/>
-          <w:sz w:val="18"/>
-          <w:szCs w:val="18"/>
-        </w:rPr>
-        <w:t>FileSystemReceiver</w:t>
-      </w:r>
-      <w:r>
-        <w:rPr>
-          <w:rFonts w:ascii="Menlo" w:hAnsi="Menlo" w:cs="Menlo"/>
-          <w:color w:val="CCCCCC"/>
-          <w:sz w:val="18"/>
-          <w:szCs w:val="18"/>
-        </w:rPr>
-        <w:t xml:space="preserve"> {</w:t>
-      </w:r>
-    </w:p>
-    <w:p>
-      <w:pPr>
-        <w:shd w:val="clear" w:color="auto" w:fill="1F1F1F"/>
-        <w:spacing w:line="270" w:lineRule="atLeast"/>
-        <w:rPr>
-          <w:rFonts w:ascii="Menlo" w:hAnsi="Menlo" w:cs="Menlo"/>
-          <w:color w:val="CCCCCC"/>
-          <w:sz w:val="18"/>
-          <w:szCs w:val="18"/>
-        </w:rPr>
-      </w:pPr>
-      <w:r>
-        <w:rPr>
-          <w:rFonts w:ascii="Menlo" w:hAnsi="Menlo" w:cs="Menlo"/>
-          <w:color w:val="CCCCCC"/>
-          <w:sz w:val="18"/>
-          <w:szCs w:val="18"/>
-        </w:rPr>
-        <w:t xml:space="preserve">    </w:t>
-      </w:r>
-      <w:r>
-        <w:rPr>
-          <w:rFonts w:ascii="Menlo" w:hAnsi="Menlo" w:cs="Menlo"/>
-          <w:color w:val="4EC9B0"/>
-          <w:sz w:val="18"/>
-          <w:szCs w:val="18"/>
-        </w:rPr>
-        <w:t>void</w:t>
-      </w:r>
-      <w:r>
-        <w:rPr>
-          <w:rFonts w:ascii="Menlo" w:hAnsi="Menlo" w:cs="Menlo"/>
-          <w:color w:val="CCCCCC"/>
-          <w:sz w:val="18"/>
-          <w:szCs w:val="18"/>
-        </w:rPr>
-        <w:t xml:space="preserve"> </w:t>
-      </w:r>
-      <w:r>
-        <w:rPr>
-          <w:rFonts w:ascii="Menlo" w:hAnsi="Menlo" w:cs="Menlo"/>
-          <w:color w:val="DCDCAA"/>
-          <w:sz w:val="18"/>
-          <w:szCs w:val="18"/>
-        </w:rPr>
-        <w:t>openFile</w:t>
-      </w:r>
-      <w:r>
-        <w:rPr>
-          <w:rFonts w:ascii="Menlo" w:hAnsi="Menlo" w:cs="Menlo"/>
-          <w:color w:val="CCCCCC"/>
-          <w:sz w:val="18"/>
-          <w:szCs w:val="18"/>
-        </w:rPr>
-        <w:t>();</w:t>
-      </w:r>
-    </w:p>
-    <w:p>
-      <w:pPr>
-        <w:shd w:val="clear" w:color="auto" w:fill="1F1F1F"/>
-        <w:spacing w:line="270" w:lineRule="atLeast"/>
-        <w:rPr>
-          <w:rFonts w:ascii="Menlo" w:hAnsi="Menlo" w:cs="Menlo"/>
-          <w:color w:val="CCCCCC"/>
-          <w:sz w:val="18"/>
-          <w:szCs w:val="18"/>
-        </w:rPr>
-      </w:pPr>
-      <w:r>
-        <w:rPr>
-          <w:rFonts w:ascii="Menlo" w:hAnsi="Menlo" w:cs="Menlo"/>
-          <w:color w:val="CCCCCC"/>
-          <w:sz w:val="18"/>
-          <w:szCs w:val="18"/>
-        </w:rPr>
-        <w:t xml:space="preserve">    </w:t>
-      </w:r>
-      <w:r>
-        <w:rPr>
-          <w:rFonts w:ascii="Menlo" w:hAnsi="Menlo" w:cs="Menlo"/>
-          <w:color w:val="4EC9B0"/>
-          <w:sz w:val="18"/>
-          <w:szCs w:val="18"/>
-        </w:rPr>
-        <w:t>void</w:t>
-      </w:r>
-      <w:r>
-        <w:rPr>
-          <w:rFonts w:ascii="Menlo" w:hAnsi="Menlo" w:cs="Menlo"/>
-          <w:color w:val="CCCCCC"/>
-          <w:sz w:val="18"/>
-          <w:szCs w:val="18"/>
-        </w:rPr>
-        <w:t xml:space="preserve"> </w:t>
-      </w:r>
-      <w:r>
-        <w:rPr>
-          <w:rFonts w:ascii="Menlo" w:hAnsi="Menlo" w:cs="Menlo"/>
-          <w:color w:val="DCDCAA"/>
-          <w:sz w:val="18"/>
-          <w:szCs w:val="18"/>
-        </w:rPr>
-        <w:t>writeFile</w:t>
-      </w:r>
-      <w:r>
-        <w:rPr>
-          <w:rFonts w:ascii="Menlo" w:hAnsi="Menlo" w:cs="Menlo"/>
-          <w:color w:val="CCCCCC"/>
-          <w:sz w:val="18"/>
-          <w:szCs w:val="18"/>
-        </w:rPr>
-        <w:t>();</w:t>
-      </w:r>
-    </w:p>
-    <w:p>
-      <w:pPr>
-        <w:shd w:val="clear" w:color="auto" w:fill="1F1F1F"/>
-        <w:spacing w:line="270" w:lineRule="atLeast"/>
-        <w:rPr>
-          <w:rFonts w:ascii="Menlo" w:hAnsi="Menlo" w:cs="Menlo"/>
-          <w:color w:val="CCCCCC"/>
-          <w:sz w:val="18"/>
-          <w:szCs w:val="18"/>
-        </w:rPr>
-      </w:pPr>
-      <w:r>
-        <w:rPr>
-          <w:rFonts w:ascii="Menlo" w:hAnsi="Menlo" w:cs="Menlo"/>
-          <w:color w:val="CCCCCC"/>
-          <w:sz w:val="18"/>
-          <w:szCs w:val="18"/>
-        </w:rPr>
-        <w:t xml:space="preserve">    </w:t>
-      </w:r>
-      <w:r>
-        <w:rPr>
-          <w:rFonts w:ascii="Menlo" w:hAnsi="Menlo" w:cs="Menlo"/>
-          <w:color w:val="4EC9B0"/>
-          <w:sz w:val="18"/>
-          <w:szCs w:val="18"/>
-        </w:rPr>
-        <w:t>void</w:t>
-      </w:r>
-      <w:r>
-        <w:rPr>
-          <w:rFonts w:ascii="Menlo" w:hAnsi="Menlo" w:cs="Menlo"/>
-          <w:color w:val="CCCCCC"/>
-          <w:sz w:val="18"/>
-          <w:szCs w:val="18"/>
-        </w:rPr>
-        <w:t xml:space="preserve"> </w:t>
-      </w:r>
-      <w:r>
-        <w:rPr>
-          <w:rFonts w:ascii="Menlo" w:hAnsi="Menlo" w:cs="Menlo"/>
-          <w:color w:val="DCDCAA"/>
-          <w:sz w:val="18"/>
-          <w:szCs w:val="18"/>
-        </w:rPr>
-        <w:t>closeFile</w:t>
-      </w:r>
-      <w:r>
-        <w:rPr>
-          <w:rFonts w:ascii="Menlo" w:hAnsi="Menlo" w:cs="Menlo"/>
-          <w:color w:val="CCCCCC"/>
-          <w:sz w:val="18"/>
-          <w:szCs w:val="18"/>
-        </w:rPr>
-        <w:t>();</w:t>
-      </w:r>
-    </w:p>
-    <w:p>
-      <w:pPr>
-        <w:shd w:val="clear" w:color="auto" w:fill="1F1F1F"/>
-        <w:spacing w:line="270" w:lineRule="atLeast"/>
-        <w:rPr>
-          <w:rFonts w:ascii="Menlo" w:hAnsi="Menlo" w:cs="Menlo"/>
-          <w:color w:val="CCCCCC"/>
-          <w:sz w:val="18"/>
-          <w:szCs w:val="18"/>
-        </w:rPr>
-      </w:pPr>
-      <w:r>
-        <w:rPr>
-          <w:rFonts w:ascii="Menlo" w:hAnsi="Menlo" w:cs="Menlo"/>
-          <w:color w:val="CCCCCC"/>
-          <w:sz w:val="18"/>
-          <w:szCs w:val="18"/>
-        </w:rPr>
-        <w:t>}</w:t>
-      </w:r>
-    </w:p>
-    <w:p>
-      <w:pPr>
-        <w:shd w:val="clear" w:color="auto" w:fill="1F1F1F"/>
-        <w:spacing w:line="270" w:lineRule="atLeast"/>
-        <w:rPr>
-          <w:rFonts w:ascii="Menlo" w:hAnsi="Menlo" w:cs="Menlo"/>
-          <w:color w:val="CCCCCC"/>
-          <w:sz w:val="18"/>
-          <w:szCs w:val="18"/>
-        </w:rPr>
-      </w:pPr>
-    </w:p>
-    <w:p>
-      <w:pPr>
-        <w:shd w:val="clear" w:color="auto" w:fill="1F1F1F"/>
-        <w:spacing w:line="270" w:lineRule="atLeast"/>
-        <w:rPr>
-          <w:rFonts w:ascii="Menlo" w:hAnsi="Menlo" w:cs="Menlo"/>
-          <w:color w:val="CCCCCC"/>
-          <w:sz w:val="18"/>
-          <w:szCs w:val="18"/>
-        </w:rPr>
-      </w:pPr>
-      <w:r>
-        <w:rPr>
-          <w:rFonts w:ascii="Menlo" w:hAnsi="Menlo" w:cs="Menlo"/>
-          <w:color w:val="6A9955"/>
-          <w:sz w:val="18"/>
-          <w:szCs w:val="18"/>
-        </w:rPr>
-        <w:t>// UnixFileSystemReceiver and WindowsFileSystemReceiver implement FileSystemReceiver</w:t>
-      </w:r>
-    </w:p>
-    <w:p>
-      <w:pPr>
-        <w:shd w:val="clear" w:color="auto" w:fill="1F1F1F"/>
-        <w:spacing w:line="270" w:lineRule="atLeast"/>
-        <w:rPr>
-          <w:rFonts w:ascii="Menlo" w:hAnsi="Menlo" w:cs="Menlo"/>
-          <w:color w:val="CCCCCC"/>
-          <w:sz w:val="18"/>
-          <w:szCs w:val="18"/>
+        <w:rPr>
+          <w:rFonts w:asciiTheme="minorHAnsi" w:hAnsiTheme="minorHAnsi" w:cstheme="minorHAnsi"/>
+        </w:rPr>
+      </w:pPr>
+    </w:p>
+    <w:p>
+      <w:pPr>
+        <w:rPr>
+          <w:rFonts w:asciiTheme="minorHAnsi" w:hAnsiTheme="minorHAnsi" w:cstheme="minorHAnsi"/>
         </w:rPr>
       </w:pPr>
     </w:p>
@@ -1396,6 +2986,7 @@
           <w:sz w:val="30"/>
           <w:szCs w:val="30"/>
         </w:rPr>
+        <w:lastRenderedPageBreak/>
         <w:t>When to Use the Command Design Pattern</w:t>
       </w:r>
     </w:p>
@@ -1514,6 +3105,250 @@
         </w:rPr>
         <w:t xml:space="preserve"> When you need to extend systems by adding new commands, without changing existing code.</w:t>
       </w:r>
+    </w:p>
+    <w:p>
+      <w:pPr>
+        <w:rPr>
+          <w:rFonts w:asciiTheme="minorHAnsi" w:hAnsiTheme="minorHAnsi" w:cstheme="minorHAnsi"/>
+        </w:rPr>
+      </w:pPr>
+    </w:p>
+    <w:p>
+      <w:pPr>
+        <w:pStyle w:val="Heading3"/>
+        <w:pBdr>
+          <w:top w:val="single" w:sz="2" w:space="0" w:color="E3E3E3"/>
+          <w:left w:val="single" w:sz="2" w:space="0" w:color="E3E3E3"/>
+          <w:bottom w:val="single" w:sz="2" w:space="0" w:color="E3E3E3"/>
+          <w:right w:val="single" w:sz="2" w:space="0" w:color="E3E3E3"/>
+        </w:pBdr>
+        <w:shd w:val="clear" w:color="auto" w:fill="171717"/>
+        <w:rPr>
+          <w:rFonts w:ascii="Segoe UI" w:hAnsi="Segoe UI" w:cs="Segoe UI"/>
+          <w:color w:val="F9F9F9"/>
+          <w:sz w:val="30"/>
+          <w:szCs w:val="30"/>
+        </w:rPr>
+      </w:pPr>
+      <w:r>
+        <w:rPr>
+          <w:rFonts w:ascii="Segoe UI" w:hAnsi="Segoe UI" w:cs="Segoe UI"/>
+          <w:color w:val="F9F9F9"/>
+          <w:sz w:val="30"/>
+          <w:szCs w:val="30"/>
+        </w:rPr>
+        <w:t xml:space="preserve">When </w:t>
+      </w:r>
+      <w:r>
+        <w:rPr>
+          <w:rFonts w:ascii="Segoe UI" w:hAnsi="Segoe UI" w:cs="Segoe UI"/>
+          <w:color w:val="F9F9F9"/>
+          <w:sz w:val="30"/>
+          <w:szCs w:val="30"/>
+        </w:rPr>
+        <w:t xml:space="preserve">Not </w:t>
+      </w:r>
+      <w:r>
+        <w:rPr>
+          <w:rFonts w:ascii="Segoe UI" w:hAnsi="Segoe UI" w:cs="Segoe UI"/>
+          <w:color w:val="F9F9F9"/>
+          <w:sz w:val="30"/>
+          <w:szCs w:val="30"/>
+        </w:rPr>
+        <w:t>to Use the Command Design Pattern</w:t>
+      </w:r>
+    </w:p>
+    <w:p>
+      <w:pPr>
+        <w:pStyle w:val="ListParagraph"/>
+        <w:numPr>
+          <w:ilvl w:val="0"/>
+          <w:numId w:val="9"/>
+        </w:numPr>
+        <w:rPr>
+          <w:rFonts w:asciiTheme="minorHAnsi" w:hAnsiTheme="minorHAnsi" w:cstheme="minorHAnsi"/>
+        </w:rPr>
+      </w:pPr>
+      <w:r>
+        <w:rPr>
+          <w:rFonts w:asciiTheme="minorHAnsi" w:hAnsiTheme="minorHAnsi" w:cstheme="minorHAnsi"/>
+          <w:b/>
+          <w:bCs/>
+        </w:rPr>
+        <w:t>Simple Commands:</w:t>
+      </w:r>
+      <w:r>
+        <w:rPr>
+          <w:rFonts w:asciiTheme="minorHAnsi" w:hAnsiTheme="minorHAnsi" w:cstheme="minorHAnsi"/>
+        </w:rPr>
+        <w:t xml:space="preserve"> For simple commands or requests, using this pattern might be an overkill, leading to unnecessary complexity.</w:t>
+      </w:r>
+    </w:p>
+    <w:p>
+      <w:pPr>
+        <w:pStyle w:val="ListParagraph"/>
+        <w:numPr>
+          <w:ilvl w:val="0"/>
+          <w:numId w:val="9"/>
+        </w:numPr>
+        <w:rPr>
+          <w:rFonts w:asciiTheme="minorHAnsi" w:hAnsiTheme="minorHAnsi" w:cstheme="minorHAnsi"/>
+        </w:rPr>
+      </w:pPr>
+      <w:r>
+        <w:rPr>
+          <w:rFonts w:asciiTheme="minorHAnsi" w:hAnsiTheme="minorHAnsi" w:cstheme="minorHAnsi"/>
+          <w:b/>
+          <w:bCs/>
+        </w:rPr>
+        <w:t>Performance Concerns:</w:t>
+      </w:r>
+      <w:r>
+        <w:rPr>
+          <w:rFonts w:asciiTheme="minorHAnsi" w:hAnsiTheme="minorHAnsi" w:cstheme="minorHAnsi"/>
+        </w:rPr>
+        <w:t xml:space="preserve"> If performance is a critical factor, the additional layer of abstraction and the objects it introduces can impact performance.</w:t>
+      </w:r>
+    </w:p>
+    <w:p>
+      <w:pPr>
+        <w:rPr>
+          <w:rFonts w:asciiTheme="minorHAnsi" w:hAnsiTheme="minorHAnsi" w:cstheme="minorHAnsi"/>
+        </w:rPr>
+      </w:pPr>
+    </w:p>
+    <w:p>
+      <w:pPr>
+        <w:pBdr>
+          <w:top w:val="single" w:sz="2" w:space="0" w:color="E3E3E3"/>
+          <w:left w:val="single" w:sz="2" w:space="0" w:color="E3E3E3"/>
+          <w:bottom w:val="single" w:sz="2" w:space="0" w:color="E3E3E3"/>
+          <w:right w:val="single" w:sz="2" w:space="0" w:color="E3E3E3"/>
+        </w:pBdr>
+        <w:shd w:val="clear" w:color="auto" w:fill="171717"/>
+        <w:spacing w:before="100" w:beforeAutospacing="1" w:after="100" w:afterAutospacing="1"/>
+        <w:outlineLvl w:val="2"/>
+        <w:rPr>
+          <w:rFonts w:ascii="Segoe UI" w:hAnsi="Segoe UI" w:cs="Segoe UI"/>
+          <w:b/>
+          <w:bCs/>
+          <w:color w:val="F9F9F9"/>
+          <w:sz w:val="30"/>
+          <w:szCs w:val="30"/>
+          <w:lang w:eastAsia="en-IN"/>
+        </w:rPr>
+      </w:pPr>
+      <w:r>
+        <w:rPr>
+          <w:rFonts w:ascii="Segoe UI" w:hAnsi="Segoe UI" w:cs="Segoe UI"/>
+          <w:b/>
+          <w:bCs/>
+          <w:color w:val="F9F9F9"/>
+          <w:sz w:val="30"/>
+          <w:szCs w:val="30"/>
+          <w:lang w:eastAsia="en-IN"/>
+        </w:rPr>
+        <w:t>Pitfalls</w:t>
+      </w:r>
+    </w:p>
+    <w:p>
+      <w:pPr>
+        <w:pStyle w:val="ListParagraph"/>
+        <w:numPr>
+          <w:ilvl w:val="0"/>
+          <w:numId w:val="9"/>
+        </w:numPr>
+        <w:rPr>
+          <w:rFonts w:asciiTheme="minorHAnsi" w:hAnsiTheme="minorHAnsi" w:cstheme="minorHAnsi"/>
+        </w:rPr>
+      </w:pPr>
+      <w:r>
+        <w:rPr>
+          <w:rFonts w:asciiTheme="minorHAnsi" w:hAnsiTheme="minorHAnsi" w:cstheme="minorHAnsi"/>
+          <w:b/>
+          <w:bCs/>
+        </w:rPr>
+        <w:t>Overhead:</w:t>
+      </w:r>
+      <w:r>
+        <w:rPr>
+          <w:rFonts w:asciiTheme="minorHAnsi" w:hAnsiTheme="minorHAnsi" w:cstheme="minorHAnsi"/>
+        </w:rPr>
+        <w:t xml:space="preserve"> Introducing too many command classes can lead to an increase in complexity and maintenance overhead.</w:t>
+      </w:r>
+    </w:p>
+    <w:p>
+      <w:pPr>
+        <w:pStyle w:val="ListParagraph"/>
+        <w:numPr>
+          <w:ilvl w:val="0"/>
+          <w:numId w:val="9"/>
+        </w:numPr>
+        <w:rPr>
+          <w:rFonts w:asciiTheme="minorHAnsi" w:hAnsiTheme="minorHAnsi" w:cstheme="minorHAnsi"/>
+        </w:rPr>
+      </w:pPr>
+      <w:r>
+        <w:rPr>
+          <w:rFonts w:asciiTheme="minorHAnsi" w:hAnsiTheme="minorHAnsi" w:cstheme="minorHAnsi"/>
+          <w:b/>
+          <w:bCs/>
+        </w:rPr>
+        <w:t>Underutilization:</w:t>
+      </w:r>
+      <w:r>
+        <w:rPr>
+          <w:rFonts w:asciiTheme="minorHAnsi" w:hAnsiTheme="minorHAnsi" w:cstheme="minorHAnsi"/>
+        </w:rPr>
+        <w:t xml:space="preserve"> Implementing the Command pattern without sufficient reason or for very simple operations can complicate the architecture unnecessarily.</w:t>
+      </w:r>
+    </w:p>
+    <w:p>
+      <w:pPr>
+        <w:pStyle w:val="ListParagraph"/>
+        <w:numPr>
+          <w:ilvl w:val="0"/>
+          <w:numId w:val="9"/>
+        </w:numPr>
+        <w:rPr>
+          <w:rFonts w:asciiTheme="minorHAnsi" w:hAnsiTheme="minorHAnsi" w:cstheme="minorHAnsi"/>
+        </w:rPr>
+      </w:pPr>
+      <w:r>
+        <w:rPr>
+          <w:rFonts w:asciiTheme="minorHAnsi" w:hAnsiTheme="minorHAnsi" w:cstheme="minorHAnsi"/>
+          <w:b/>
+          <w:bCs/>
+        </w:rPr>
+        <w:t>Memory Footprint:</w:t>
+      </w:r>
+      <w:r>
+        <w:rPr>
+          <w:rFonts w:asciiTheme="minorHAnsi" w:hAnsiTheme="minorHAnsi" w:cstheme="minorHAnsi"/>
+        </w:rPr>
+        <w:t xml:space="preserve"> If not managed properly, especially with a large number of commands or a long history of commands for undo functionality, it can lead to a significant memory footprint.</w:t>
+      </w:r>
+    </w:p>
+    <w:p>
+      <w:pPr>
+        <w:rPr>
+          <w:rFonts w:asciiTheme="minorHAnsi" w:hAnsiTheme="minorHAnsi" w:cstheme="minorHAnsi"/>
+        </w:rPr>
+      </w:pPr>
+    </w:p>
+    <w:p>
+      <w:pPr>
+        <w:rPr>
+          <w:rFonts w:asciiTheme="minorHAnsi" w:hAnsiTheme="minorHAnsi" w:cstheme="minorHAnsi"/>
+        </w:rPr>
+      </w:pPr>
+    </w:p>
+    <w:p>
+      <w:pPr>
+        <w:rPr>
+          <w:rFonts w:asciiTheme="minorHAnsi" w:hAnsiTheme="minorHAnsi" w:cstheme="minorHAnsi"/>
+        </w:rPr>
+      </w:pPr>
     </w:p>
     <w:sectPr>
       <w:pgSz w:w="11906" w:h="16838"/>

</xml_diff>